<commit_message>
Update BAO CAO DO AN
</commit_message>
<xml_diff>
--- a/reports/BÁO CÁO ĐỒ ÁN.docx
+++ b/reports/BÁO CÁO ĐỒ ÁN.docx
@@ -464,6 +464,8 @@
           <w:r>
             <w:t>MỤC LỤC</w:t>
           </w:r>
+          <w:bookmarkStart w:id="0" w:name="_GoBack"/>
+          <w:bookmarkEnd w:id="0"/>
         </w:p>
         <w:p>
           <w:pPr>
@@ -486,7 +488,7 @@
           <w:r>
             <w:fldChar w:fldCharType="separate"/>
           </w:r>
-          <w:hyperlink w:anchor="_Toc72096516" w:history="1">
+          <w:hyperlink w:anchor="_Toc72099192" w:history="1">
             <w:r>
               <w:rPr>
                 <w:rStyle w:val="Hyperlink"/>
@@ -514,7 +516,7 @@
                 <w:noProof/>
                 <w:webHidden/>
               </w:rPr>
-              <w:instrText xml:space="preserve"> PAGEREF _Toc72096516 \h </w:instrText>
+              <w:instrText xml:space="preserve"> PAGEREF _Toc72099192 \h </w:instrText>
             </w:r>
             <w:r>
               <w:rPr>
@@ -558,7 +560,7 @@
               <w:sz w:val="22"/>
             </w:rPr>
           </w:pPr>
-          <w:hyperlink w:anchor="_Toc72096517" w:history="1">
+          <w:hyperlink w:anchor="_Toc72099193" w:history="1">
             <w:r>
               <w:rPr>
                 <w:rStyle w:val="Hyperlink"/>
@@ -604,7 +606,7 @@
                 <w:noProof/>
                 <w:webHidden/>
               </w:rPr>
-              <w:instrText xml:space="preserve"> PAGEREF _Toc72096517 \h </w:instrText>
+              <w:instrText xml:space="preserve"> PAGEREF _Toc72099193 \h </w:instrText>
             </w:r>
             <w:r>
               <w:rPr>
@@ -648,7 +650,7 @@
               <w:sz w:val="22"/>
             </w:rPr>
           </w:pPr>
-          <w:hyperlink w:anchor="_Toc72096518" w:history="1">
+          <w:hyperlink w:anchor="_Toc72099194" w:history="1">
             <w:r>
               <w:rPr>
                 <w:rStyle w:val="Hyperlink"/>
@@ -694,7 +696,7 @@
                 <w:noProof/>
                 <w:webHidden/>
               </w:rPr>
-              <w:instrText xml:space="preserve"> PAGEREF _Toc72096518 \h </w:instrText>
+              <w:instrText xml:space="preserve"> PAGEREF _Toc72099194 \h </w:instrText>
             </w:r>
             <w:r>
               <w:rPr>
@@ -738,7 +740,7 @@
               <w:sz w:val="22"/>
             </w:rPr>
           </w:pPr>
-          <w:hyperlink w:anchor="_Toc72096519" w:history="1">
+          <w:hyperlink w:anchor="_Toc72099195" w:history="1">
             <w:r>
               <w:rPr>
                 <w:rStyle w:val="Hyperlink"/>
@@ -780,7 +782,7 @@
                 <w:noProof/>
                 <w:webHidden/>
               </w:rPr>
-              <w:instrText xml:space="preserve"> PAGEREF _Toc72096519 \h </w:instrText>
+              <w:instrText xml:space="preserve"> PAGEREF _Toc72099195 \h </w:instrText>
             </w:r>
             <w:r>
               <w:rPr>
@@ -823,7 +825,7 @@
               <w:sz w:val="22"/>
             </w:rPr>
           </w:pPr>
-          <w:hyperlink w:anchor="_Toc72096520" w:history="1">
+          <w:hyperlink w:anchor="_Toc72099196" w:history="1">
             <w:r>
               <w:rPr>
                 <w:rStyle w:val="Hyperlink"/>
@@ -851,7 +853,7 @@
                 <w:noProof/>
                 <w:webHidden/>
               </w:rPr>
-              <w:instrText xml:space="preserve"> PAGEREF _Toc72096520 \h </w:instrText>
+              <w:instrText xml:space="preserve"> PAGEREF _Toc72099196 \h </w:instrText>
             </w:r>
             <w:r>
               <w:rPr>
@@ -894,7 +896,7 @@
               <w:sz w:val="22"/>
             </w:rPr>
           </w:pPr>
-          <w:hyperlink w:anchor="_Toc72096521" w:history="1">
+          <w:hyperlink w:anchor="_Toc72099197" w:history="1">
             <w:r>
               <w:rPr>
                 <w:rStyle w:val="Hyperlink"/>
@@ -922,7 +924,7 @@
                 <w:noProof/>
                 <w:webHidden/>
               </w:rPr>
-              <w:instrText xml:space="preserve"> PAGEREF _Toc72096521 \h </w:instrText>
+              <w:instrText xml:space="preserve"> PAGEREF _Toc72099197 \h </w:instrText>
             </w:r>
             <w:r>
               <w:rPr>
@@ -966,7 +968,7 @@
               <w:sz w:val="22"/>
             </w:rPr>
           </w:pPr>
-          <w:hyperlink w:anchor="_Toc72096522" w:history="1">
+          <w:hyperlink w:anchor="_Toc72099198" w:history="1">
             <w:r>
               <w:rPr>
                 <w:rStyle w:val="Hyperlink"/>
@@ -1012,7 +1014,7 @@
                 <w:noProof/>
                 <w:webHidden/>
               </w:rPr>
-              <w:instrText xml:space="preserve"> PAGEREF _Toc72096522 \h </w:instrText>
+              <w:instrText xml:space="preserve"> PAGEREF _Toc72099198 \h </w:instrText>
             </w:r>
             <w:r>
               <w:rPr>
@@ -1056,7 +1058,7 @@
               <w:sz w:val="22"/>
             </w:rPr>
           </w:pPr>
-          <w:hyperlink w:anchor="_Toc72096523" w:history="1">
+          <w:hyperlink w:anchor="_Toc72099199" w:history="1">
             <w:r>
               <w:rPr>
                 <w:rStyle w:val="Hyperlink"/>
@@ -1102,7 +1104,7 @@
                 <w:noProof/>
                 <w:webHidden/>
               </w:rPr>
-              <w:instrText xml:space="preserve"> PAGEREF _Toc72096523 \h </w:instrText>
+              <w:instrText xml:space="preserve"> PAGEREF _Toc72099199 \h </w:instrText>
             </w:r>
             <w:r>
               <w:rPr>
@@ -1146,7 +1148,7 @@
               <w:sz w:val="22"/>
             </w:rPr>
           </w:pPr>
-          <w:hyperlink w:anchor="_Toc72096524" w:history="1">
+          <w:hyperlink w:anchor="_Toc72099200" w:history="1">
             <w:r>
               <w:rPr>
                 <w:rStyle w:val="Hyperlink"/>
@@ -1192,7 +1194,7 @@
                 <w:noProof/>
                 <w:webHidden/>
               </w:rPr>
-              <w:instrText xml:space="preserve"> PAGEREF _Toc72096524 \h </w:instrText>
+              <w:instrText xml:space="preserve"> PAGEREF _Toc72099200 \h </w:instrText>
             </w:r>
             <w:r>
               <w:rPr>
@@ -1236,7 +1238,7 @@
               <w:sz w:val="22"/>
             </w:rPr>
           </w:pPr>
-          <w:hyperlink w:anchor="_Toc72096525" w:history="1">
+          <w:hyperlink w:anchor="_Toc72099201" w:history="1">
             <w:r>
               <w:rPr>
                 <w:rStyle w:val="Hyperlink"/>
@@ -1282,7 +1284,7 @@
                 <w:noProof/>
                 <w:webHidden/>
               </w:rPr>
-              <w:instrText xml:space="preserve"> PAGEREF _Toc72096525 \h </w:instrText>
+              <w:instrText xml:space="preserve"> PAGEREF _Toc72099201 \h </w:instrText>
             </w:r>
             <w:r>
               <w:rPr>
@@ -1326,7 +1328,7 @@
               <w:sz w:val="22"/>
             </w:rPr>
           </w:pPr>
-          <w:hyperlink w:anchor="_Toc72096526" w:history="1">
+          <w:hyperlink w:anchor="_Toc72099202" w:history="1">
             <w:r>
               <w:rPr>
                 <w:rStyle w:val="Hyperlink"/>
@@ -1372,7 +1374,7 @@
                 <w:noProof/>
                 <w:webHidden/>
               </w:rPr>
-              <w:instrText xml:space="preserve"> PAGEREF _Toc72096526 \h </w:instrText>
+              <w:instrText xml:space="preserve"> PAGEREF _Toc72099202 \h </w:instrText>
             </w:r>
             <w:r>
               <w:rPr>
@@ -1402,8 +1404,6 @@
               <w:fldChar w:fldCharType="end"/>
             </w:r>
           </w:hyperlink>
-          <w:bookmarkStart w:id="0" w:name="_GoBack"/>
-          <w:bookmarkEnd w:id="0"/>
         </w:p>
         <w:p>
           <w:pPr>
@@ -1418,7 +1418,7 @@
               <w:sz w:val="22"/>
             </w:rPr>
           </w:pPr>
-          <w:hyperlink w:anchor="_Toc72096527" w:history="1">
+          <w:hyperlink w:anchor="_Toc72099203" w:history="1">
             <w:r>
               <w:rPr>
                 <w:rStyle w:val="Hyperlink"/>
@@ -1464,7 +1464,7 @@
                 <w:noProof/>
                 <w:webHidden/>
               </w:rPr>
-              <w:instrText xml:space="preserve"> PAGEREF _Toc72096527 \h </w:instrText>
+              <w:instrText xml:space="preserve"> PAGEREF _Toc72099203 \h </w:instrText>
             </w:r>
             <w:r>
               <w:rPr>
@@ -1508,7 +1508,7 @@
               <w:sz w:val="22"/>
             </w:rPr>
           </w:pPr>
-          <w:hyperlink w:anchor="_Toc72096528" w:history="1">
+          <w:hyperlink w:anchor="_Toc72099204" w:history="1">
             <w:r>
               <w:rPr>
                 <w:rStyle w:val="Hyperlink"/>
@@ -1554,7 +1554,7 @@
                 <w:noProof/>
                 <w:webHidden/>
               </w:rPr>
-              <w:instrText xml:space="preserve"> PAGEREF _Toc72096528 \h </w:instrText>
+              <w:instrText xml:space="preserve"> PAGEREF _Toc72099204 \h </w:instrText>
             </w:r>
             <w:r>
               <w:rPr>
@@ -1574,7 +1574,7 @@
                 <w:noProof/>
                 <w:webHidden/>
               </w:rPr>
-              <w:t>7</w:t>
+              <w:t>8</w:t>
             </w:r>
             <w:r>
               <w:rPr>
@@ -1598,7 +1598,7 @@
               <w:sz w:val="22"/>
             </w:rPr>
           </w:pPr>
-          <w:hyperlink w:anchor="_Toc72096529" w:history="1">
+          <w:hyperlink w:anchor="_Toc72099205" w:history="1">
             <w:r>
               <w:rPr>
                 <w:rStyle w:val="Hyperlink"/>
@@ -1644,7 +1644,7 @@
                 <w:noProof/>
                 <w:webHidden/>
               </w:rPr>
-              <w:instrText xml:space="preserve"> PAGEREF _Toc72096529 \h </w:instrText>
+              <w:instrText xml:space="preserve"> PAGEREF _Toc72099205 \h </w:instrText>
             </w:r>
             <w:r>
               <w:rPr>
@@ -1664,7 +1664,7 @@
                 <w:noProof/>
                 <w:webHidden/>
               </w:rPr>
-              <w:t>8</w:t>
+              <w:t>9</w:t>
             </w:r>
             <w:r>
               <w:rPr>
@@ -1688,7 +1688,7 @@
               <w:sz w:val="22"/>
             </w:rPr>
           </w:pPr>
-          <w:hyperlink w:anchor="_Toc72096530" w:history="1">
+          <w:hyperlink w:anchor="_Toc72099206" w:history="1">
             <w:r>
               <w:rPr>
                 <w:rStyle w:val="Hyperlink"/>
@@ -1734,7 +1734,7 @@
                 <w:noProof/>
                 <w:webHidden/>
               </w:rPr>
-              <w:instrText xml:space="preserve"> PAGEREF _Toc72096530 \h </w:instrText>
+              <w:instrText xml:space="preserve"> PAGEREF _Toc72099206 \h </w:instrText>
             </w:r>
             <w:r>
               <w:rPr>
@@ -1754,7 +1754,7 @@
                 <w:noProof/>
                 <w:webHidden/>
               </w:rPr>
-              <w:t>10</w:t>
+              <w:t>12</w:t>
             </w:r>
             <w:r>
               <w:rPr>
@@ -1778,7 +1778,7 @@
               <w:sz w:val="22"/>
             </w:rPr>
           </w:pPr>
-          <w:hyperlink w:anchor="_Toc72096531" w:history="1">
+          <w:hyperlink w:anchor="_Toc72099207" w:history="1">
             <w:r>
               <w:rPr>
                 <w:rStyle w:val="Hyperlink"/>
@@ -1824,7 +1824,7 @@
                 <w:noProof/>
                 <w:webHidden/>
               </w:rPr>
-              <w:instrText xml:space="preserve"> PAGEREF _Toc72096531 \h </w:instrText>
+              <w:instrText xml:space="preserve"> PAGEREF _Toc72099207 \h </w:instrText>
             </w:r>
             <w:r>
               <w:rPr>
@@ -1844,7 +1844,7 @@
                 <w:noProof/>
                 <w:webHidden/>
               </w:rPr>
-              <w:t>11</w:t>
+              <w:t>15</w:t>
             </w:r>
             <w:r>
               <w:rPr>
@@ -1868,7 +1868,7 @@
               <w:sz w:val="22"/>
             </w:rPr>
           </w:pPr>
-          <w:hyperlink w:anchor="_Toc72096532" w:history="1">
+          <w:hyperlink w:anchor="_Toc72099208" w:history="1">
             <w:r>
               <w:rPr>
                 <w:rStyle w:val="Hyperlink"/>
@@ -1914,7 +1914,7 @@
                 <w:noProof/>
                 <w:webHidden/>
               </w:rPr>
-              <w:instrText xml:space="preserve"> PAGEREF _Toc72096532 \h </w:instrText>
+              <w:instrText xml:space="preserve"> PAGEREF _Toc72099208 \h </w:instrText>
             </w:r>
             <w:r>
               <w:rPr>
@@ -1934,7 +1934,7 @@
                 <w:noProof/>
                 <w:webHidden/>
               </w:rPr>
-              <w:t>11</w:t>
+              <w:t>16</w:t>
             </w:r>
             <w:r>
               <w:rPr>
@@ -1958,7 +1958,7 @@
               <w:sz w:val="22"/>
             </w:rPr>
           </w:pPr>
-          <w:hyperlink w:anchor="_Toc72096533" w:history="1">
+          <w:hyperlink w:anchor="_Toc72099209" w:history="1">
             <w:r>
               <w:rPr>
                 <w:rStyle w:val="Hyperlink"/>
@@ -2004,7 +2004,7 @@
                 <w:noProof/>
                 <w:webHidden/>
               </w:rPr>
-              <w:instrText xml:space="preserve"> PAGEREF _Toc72096533 \h </w:instrText>
+              <w:instrText xml:space="preserve"> PAGEREF _Toc72099209 \h </w:instrText>
             </w:r>
             <w:r>
               <w:rPr>
@@ -2024,7 +2024,7 @@
                 <w:noProof/>
                 <w:webHidden/>
               </w:rPr>
-              <w:t>12</w:t>
+              <w:t>17</w:t>
             </w:r>
             <w:r>
               <w:rPr>
@@ -2047,7 +2047,7 @@
               <w:sz w:val="22"/>
             </w:rPr>
           </w:pPr>
-          <w:hyperlink w:anchor="_Toc72096534" w:history="1">
+          <w:hyperlink w:anchor="_Toc72099210" w:history="1">
             <w:r>
               <w:rPr>
                 <w:rStyle w:val="Hyperlink"/>
@@ -2075,7 +2075,7 @@
                 <w:noProof/>
                 <w:webHidden/>
               </w:rPr>
-              <w:instrText xml:space="preserve"> PAGEREF _Toc72096534 \h </w:instrText>
+              <w:instrText xml:space="preserve"> PAGEREF _Toc72099210 \h </w:instrText>
             </w:r>
             <w:r>
               <w:rPr>
@@ -2095,7 +2095,7 @@
                 <w:noProof/>
                 <w:webHidden/>
               </w:rPr>
-              <w:t>13</w:t>
+              <w:t>20</w:t>
             </w:r>
             <w:r>
               <w:rPr>
@@ -2118,7 +2118,7 @@
               <w:sz w:val="22"/>
             </w:rPr>
           </w:pPr>
-          <w:hyperlink w:anchor="_Toc72096535" w:history="1">
+          <w:hyperlink w:anchor="_Toc72099211" w:history="1">
             <w:r>
               <w:rPr>
                 <w:rStyle w:val="Hyperlink"/>
@@ -2145,7 +2145,7 @@
                 <w:noProof/>
                 <w:webHidden/>
               </w:rPr>
-              <w:instrText xml:space="preserve"> PAGEREF _Toc72096535 \h </w:instrText>
+              <w:instrText xml:space="preserve"> PAGEREF _Toc72099211 \h </w:instrText>
             </w:r>
             <w:r>
               <w:rPr>
@@ -2165,7 +2165,7 @@
                 <w:noProof/>
                 <w:webHidden/>
               </w:rPr>
-              <w:t>13</w:t>
+              <w:t>20</w:t>
             </w:r>
             <w:r>
               <w:rPr>
@@ -2188,7 +2188,7 @@
               <w:sz w:val="22"/>
             </w:rPr>
           </w:pPr>
-          <w:hyperlink w:anchor="_Toc72096536" w:history="1">
+          <w:hyperlink w:anchor="_Toc72099212" w:history="1">
             <w:r>
               <w:rPr>
                 <w:rStyle w:val="Hyperlink"/>
@@ -2215,7 +2215,7 @@
                 <w:noProof/>
                 <w:webHidden/>
               </w:rPr>
-              <w:instrText xml:space="preserve"> PAGEREF _Toc72096536 \h </w:instrText>
+              <w:instrText xml:space="preserve"> PAGEREF _Toc72099212 \h </w:instrText>
             </w:r>
             <w:r>
               <w:rPr>
@@ -2235,7 +2235,7 @@
                 <w:noProof/>
                 <w:webHidden/>
               </w:rPr>
-              <w:t>13</w:t>
+              <w:t>20</w:t>
             </w:r>
             <w:r>
               <w:rPr>
@@ -2258,7 +2258,7 @@
               <w:sz w:val="22"/>
             </w:rPr>
           </w:pPr>
-          <w:hyperlink w:anchor="_Toc72096537" w:history="1">
+          <w:hyperlink w:anchor="_Toc72099213" w:history="1">
             <w:r>
               <w:rPr>
                 <w:rStyle w:val="Hyperlink"/>
@@ -2286,7 +2286,7 @@
                 <w:noProof/>
                 <w:webHidden/>
               </w:rPr>
-              <w:instrText xml:space="preserve"> PAGEREF _Toc72096537 \h </w:instrText>
+              <w:instrText xml:space="preserve"> PAGEREF _Toc72099213 \h </w:instrText>
             </w:r>
             <w:r>
               <w:rPr>
@@ -2306,7 +2306,7 @@
                 <w:noProof/>
                 <w:webHidden/>
               </w:rPr>
-              <w:t>14</w:t>
+              <w:t>21</w:t>
             </w:r>
             <w:r>
               <w:rPr>
@@ -2370,7 +2370,7 @@
           <w:szCs w:val="34"/>
         </w:rPr>
       </w:pPr>
-      <w:bookmarkStart w:id="1" w:name="_Toc72096516"/>
+      <w:bookmarkStart w:id="1" w:name="_Toc72099192"/>
       <w:r>
         <w:rPr>
           <w:rFonts w:ascii="Times New Roman" w:eastAsia="Times New Roman" w:hAnsi="Times New Roman" w:cs="Times New Roman"/>
@@ -2400,7 +2400,7 @@
           <w:szCs w:val="26"/>
         </w:rPr>
       </w:pPr>
-      <w:bookmarkStart w:id="2" w:name="_Toc72096517"/>
+      <w:bookmarkStart w:id="2" w:name="_Toc72099193"/>
       <w:r>
         <w:rPr>
           <w:rFonts w:eastAsia="Times New Roman" w:cs="Times New Roman"/>
@@ -2912,7 +2912,7 @@
           <w:szCs w:val="26"/>
         </w:rPr>
       </w:pPr>
-      <w:bookmarkStart w:id="3" w:name="_Toc72096518"/>
+      <w:bookmarkStart w:id="3" w:name="_Toc72099194"/>
       <w:r>
         <w:rPr>
           <w:rFonts w:eastAsia="Times New Roman" w:cs="Times New Roman"/>
@@ -3177,7 +3177,7 @@
           <w:szCs w:val="26"/>
         </w:rPr>
       </w:pPr>
-      <w:bookmarkStart w:id="4" w:name="_Toc72096519"/>
+      <w:bookmarkStart w:id="4" w:name="_Toc72099195"/>
       <w:r>
         <w:rPr>
           <w:color w:val="000000"/>
@@ -3497,7 +3497,7 @@
           <w:szCs w:val="26"/>
         </w:rPr>
       </w:pPr>
-      <w:bookmarkStart w:id="5" w:name="_Toc72096520"/>
+      <w:bookmarkStart w:id="5" w:name="_Toc72099196"/>
       <w:r>
         <w:rPr>
           <w:rFonts w:ascii="Times New Roman" w:eastAsia="Times New Roman" w:hAnsi="Times New Roman" w:cs="Times New Roman"/>
@@ -3648,7 +3648,7 @@
           <w:szCs w:val="26"/>
         </w:rPr>
       </w:pPr>
-      <w:bookmarkStart w:id="6" w:name="_Toc72096521"/>
+      <w:bookmarkStart w:id="6" w:name="_Toc72099197"/>
       <w:r>
         <w:rPr>
           <w:rFonts w:ascii="Times New Roman" w:eastAsia="Times New Roman" w:hAnsi="Times New Roman" w:cs="Times New Roman"/>
@@ -3685,7 +3685,7 @@
           <w:szCs w:val="28"/>
         </w:rPr>
       </w:pPr>
-      <w:bookmarkStart w:id="7" w:name="_Toc72096522"/>
+      <w:bookmarkStart w:id="7" w:name="_Toc72099198"/>
       <w:r>
         <w:rPr>
           <w:rFonts w:cs="Times New Roman"/>
@@ -3783,7 +3783,7 @@
           <w:szCs w:val="28"/>
         </w:rPr>
       </w:pPr>
-      <w:bookmarkStart w:id="8" w:name="_Toc72096523"/>
+      <w:bookmarkStart w:id="8" w:name="_Toc72099199"/>
       <w:r>
         <w:rPr>
           <w:rFonts w:cs="Times New Roman"/>
@@ -3906,7 +3906,7 @@
           <w:szCs w:val="28"/>
         </w:rPr>
       </w:pPr>
-      <w:bookmarkStart w:id="9" w:name="_Toc72096524"/>
+      <w:bookmarkStart w:id="9" w:name="_Toc72099200"/>
       <w:r>
         <w:rPr>
           <w:rFonts w:cs="Times New Roman"/>
@@ -4006,7 +4006,7 @@
           <w:szCs w:val="28"/>
         </w:rPr>
       </w:pPr>
-      <w:bookmarkStart w:id="10" w:name="_Toc72096525"/>
+      <w:bookmarkStart w:id="10" w:name="_Toc72099201"/>
       <w:r>
         <w:rPr>
           <w:rFonts w:cs="Times New Roman"/>
@@ -4071,7 +4071,7 @@
           <w:szCs w:val="28"/>
         </w:rPr>
       </w:pPr>
-      <w:bookmarkStart w:id="11" w:name="_Toc72096526"/>
+      <w:bookmarkStart w:id="11" w:name="_Toc72099202"/>
       <w:r>
         <w:rPr>
           <w:rFonts w:cs="Times New Roman"/>
@@ -4109,7 +4109,7 @@
           <w:szCs w:val="28"/>
         </w:rPr>
       </w:pPr>
-      <w:bookmarkStart w:id="12" w:name="_Toc72096527"/>
+      <w:bookmarkStart w:id="12" w:name="_Toc72099203"/>
       <w:r>
         <w:rPr>
           <w:rFonts w:cs="Times New Roman"/>
@@ -4120,6 +4120,88 @@
         <w:t>Chức năng quản trị</w:t>
       </w:r>
       <w:bookmarkEnd w:id="12"/>
+    </w:p>
+    <w:p>
+      <w:pPr>
+        <w:rPr>
+          <w:rFonts w:cs="Times New Roman"/>
+          <w:b/>
+          <w:sz w:val="28"/>
+          <w:szCs w:val="28"/>
+        </w:rPr>
+      </w:pPr>
+      <w:r>
+        <w:rPr>
+          <w:noProof/>
+        </w:rPr>
+        <w:lastRenderedPageBreak/>
+        <w:drawing>
+          <wp:inline distT="0" distB="0" distL="0" distR="0" wp14:anchorId="58C74A20" wp14:editId="172042B6">
+            <wp:extent cx="5943600" cy="5460299"/>
+            <wp:effectExtent l="0" t="0" r="0" b="7620"/>
+            <wp:docPr id="30" name="Picture 30"/>
+            <wp:cNvGraphicFramePr>
+              <a:graphicFrameLocks xmlns:a="http://schemas.openxmlformats.org/drawingml/2006/main" noChangeAspect="1"/>
+            </wp:cNvGraphicFramePr>
+            <a:graphic xmlns:a="http://schemas.openxmlformats.org/drawingml/2006/main">
+              <a:graphicData uri="http://schemas.openxmlformats.org/drawingml/2006/picture">
+                <pic:pic xmlns:pic="http://schemas.openxmlformats.org/drawingml/2006/picture">
+                  <pic:nvPicPr>
+                    <pic:cNvPr id="0" name="Picture 11"/>
+                    <pic:cNvPicPr>
+                      <a:picLocks noChangeAspect="1" noChangeArrowheads="1"/>
+                    </pic:cNvPicPr>
+                  </pic:nvPicPr>
+                  <pic:blipFill>
+                    <a:blip r:embed="rId21">
+                      <a:extLst>
+                        <a:ext uri="{28A0092B-C50C-407E-A947-70E740481C1C}">
+                          <a14:useLocalDpi xmlns:a14="http://schemas.microsoft.com/office/drawing/2010/main" val="0"/>
+                        </a:ext>
+                      </a:extLst>
+                    </a:blip>
+                    <a:srcRect/>
+                    <a:stretch>
+                      <a:fillRect/>
+                    </a:stretch>
+                  </pic:blipFill>
+                  <pic:spPr bwMode="auto">
+                    <a:xfrm>
+                      <a:off x="0" y="0"/>
+                      <a:ext cx="5943600" cy="5460299"/>
+                    </a:xfrm>
+                    <a:prstGeom prst="rect">
+                      <a:avLst/>
+                    </a:prstGeom>
+                    <a:noFill/>
+                    <a:ln>
+                      <a:noFill/>
+                    </a:ln>
+                  </pic:spPr>
+                </pic:pic>
+              </a:graphicData>
+            </a:graphic>
+          </wp:inline>
+        </w:drawing>
+      </w:r>
+    </w:p>
+    <w:p>
+      <w:pPr>
+        <w:jc w:val="center"/>
+        <w:rPr>
+          <w:rFonts w:cs="Times New Roman"/>
+          <w:sz w:val="28"/>
+          <w:szCs w:val="28"/>
+        </w:rPr>
+      </w:pPr>
+      <w:r>
+        <w:rPr>
+          <w:rFonts w:cs="Times New Roman"/>
+          <w:sz w:val="28"/>
+          <w:szCs w:val="28"/>
+        </w:rPr>
+        <w:t>Usecase admin</w:t>
+      </w:r>
     </w:p>
     <w:p>
       <w:pPr>
@@ -4137,7 +4219,7 @@
           <w:szCs w:val="28"/>
         </w:rPr>
       </w:pPr>
-      <w:bookmarkStart w:id="13" w:name="_Toc72096528"/>
+      <w:bookmarkStart w:id="13" w:name="_Toc72099204"/>
       <w:r>
         <w:rPr>
           <w:rFonts w:cs="Times New Roman"/>
@@ -4216,7 +4298,7 @@
           <w:szCs w:val="28"/>
         </w:rPr>
       </w:pPr>
-      <w:bookmarkStart w:id="14" w:name="_Toc72096529"/>
+      <w:bookmarkStart w:id="14" w:name="_Toc72099205"/>
       <w:r>
         <w:rPr>
           <w:rFonts w:cs="Times New Roman"/>
@@ -4232,17 +4314,20 @@
       <w:pPr>
         <w:rPr>
           <w:rFonts w:cs="Times New Roman"/>
+          <w:sz w:val="28"/>
+          <w:szCs w:val="28"/>
         </w:rPr>
       </w:pPr>
       <w:r>
         <w:rPr>
           <w:noProof/>
         </w:rPr>
+        <w:lastRenderedPageBreak/>
         <w:drawing>
-          <wp:inline distT="0" distB="0" distL="0" distR="0" wp14:anchorId="36F10A71" wp14:editId="03BC4204">
-            <wp:extent cx="5943600" cy="2912745"/>
-            <wp:effectExtent l="0" t="0" r="0" b="1905"/>
-            <wp:docPr id="3" name="Picture 3"/>
+          <wp:inline distT="0" distB="0" distL="0" distR="0" wp14:anchorId="2DB3360F" wp14:editId="2E78F32E">
+            <wp:extent cx="5943600" cy="4063319"/>
+            <wp:effectExtent l="0" t="0" r="3175" b="0"/>
+            <wp:docPr id="25" name="Picture 25"/>
             <wp:cNvGraphicFramePr>
               <a:graphicFrameLocks xmlns:a="http://schemas.openxmlformats.org/drawingml/2006/main" noChangeAspect="1"/>
             </wp:cNvGraphicFramePr>
@@ -4250,23 +4335,36 @@
               <a:graphicData uri="http://schemas.openxmlformats.org/drawingml/2006/picture">
                 <pic:pic xmlns:pic="http://schemas.openxmlformats.org/drawingml/2006/picture">
                   <pic:nvPicPr>
-                    <pic:cNvPr id="1" name=""/>
-                    <pic:cNvPicPr/>
+                    <pic:cNvPr id="0" name="Picture 1"/>
+                    <pic:cNvPicPr>
+                      <a:picLocks noChangeAspect="1" noChangeArrowheads="1"/>
+                    </pic:cNvPicPr>
                   </pic:nvPicPr>
                   <pic:blipFill>
-                    <a:blip r:embed="rId24"/>
+                    <a:blip r:embed="rId24">
+                      <a:extLst>
+                        <a:ext uri="{28A0092B-C50C-407E-A947-70E740481C1C}">
+                          <a14:useLocalDpi xmlns:a14="http://schemas.microsoft.com/office/drawing/2010/main" val="0"/>
+                        </a:ext>
+                      </a:extLst>
+                    </a:blip>
+                    <a:srcRect/>
                     <a:stretch>
                       <a:fillRect/>
                     </a:stretch>
                   </pic:blipFill>
-                  <pic:spPr>
+                  <pic:spPr bwMode="auto">
                     <a:xfrm>
                       <a:off x="0" y="0"/>
-                      <a:ext cx="5943600" cy="2912745"/>
+                      <a:ext cx="5943600" cy="4063319"/>
                     </a:xfrm>
                     <a:prstGeom prst="rect">
                       <a:avLst/>
                     </a:prstGeom>
+                    <a:noFill/>
+                    <a:ln>
+                      <a:noFill/>
+                    </a:ln>
                   </pic:spPr>
                 </pic:pic>
               </a:graphicData>
@@ -4280,13 +4378,17 @@
         <w:jc w:val="center"/>
         <w:rPr>
           <w:rFonts w:cs="Times New Roman"/>
-        </w:rPr>
-      </w:pPr>
-      <w:r>
-        <w:rPr>
-          <w:rFonts w:cs="Times New Roman"/>
-        </w:rPr>
-        <w:t>Màn hình danh sách sản phẩm</w:t>
+          <w:sz w:val="28"/>
+          <w:szCs w:val="28"/>
+        </w:rPr>
+      </w:pPr>
+      <w:r>
+        <w:rPr>
+          <w:rFonts w:cs="Times New Roman"/>
+          <w:sz w:val="28"/>
+          <w:szCs w:val="28"/>
+        </w:rPr>
+        <w:t>Usecase quản lý sản phẩm</w:t>
       </w:r>
     </w:p>
     <w:p>
@@ -4299,12 +4401,11 @@
         <w:rPr>
           <w:noProof/>
         </w:rPr>
-        <w:lastRenderedPageBreak/>
         <w:drawing>
-          <wp:inline distT="0" distB="0" distL="0" distR="0" wp14:anchorId="543222DF" wp14:editId="16CC2C63">
-            <wp:extent cx="5943600" cy="3060065"/>
-            <wp:effectExtent l="0" t="0" r="0" b="6985"/>
-            <wp:docPr id="12" name="Picture 12"/>
+          <wp:inline distT="0" distB="0" distL="0" distR="0" wp14:anchorId="36F10A71" wp14:editId="03BC4204">
+            <wp:extent cx="5943600" cy="2912745"/>
+            <wp:effectExtent l="0" t="0" r="0" b="1905"/>
+            <wp:docPr id="3" name="Picture 3"/>
             <wp:cNvGraphicFramePr>
               <a:graphicFrameLocks xmlns:a="http://schemas.openxmlformats.org/drawingml/2006/main" noChangeAspect="1"/>
             </wp:cNvGraphicFramePr>
@@ -4324,7 +4425,7 @@
                   <pic:spPr>
                     <a:xfrm>
                       <a:off x="0" y="0"/>
-                      <a:ext cx="5943600" cy="3060065"/>
+                      <a:ext cx="5943600" cy="2912745"/>
                     </a:xfrm>
                     <a:prstGeom prst="rect">
                       <a:avLst/>
@@ -4348,7 +4449,7 @@
         <w:rPr>
           <w:rFonts w:cs="Times New Roman"/>
         </w:rPr>
-        <w:t>Màn hình thêm sản phẩm</w:t>
+        <w:t>Màn hình danh sách sản phẩm</w:t>
       </w:r>
     </w:p>
     <w:p>
@@ -4361,11 +4462,12 @@
         <w:rPr>
           <w:noProof/>
         </w:rPr>
+        <w:lastRenderedPageBreak/>
         <w:drawing>
-          <wp:inline distT="0" distB="0" distL="0" distR="0" wp14:anchorId="697BEEC9" wp14:editId="1F72D10D">
-            <wp:extent cx="5943600" cy="3253740"/>
-            <wp:effectExtent l="0" t="0" r="0" b="3810"/>
-            <wp:docPr id="16" name="Picture 16"/>
+          <wp:inline distT="0" distB="0" distL="0" distR="0" wp14:anchorId="543222DF" wp14:editId="16CC2C63">
+            <wp:extent cx="5943600" cy="3060065"/>
+            <wp:effectExtent l="0" t="0" r="0" b="6985"/>
+            <wp:docPr id="12" name="Picture 12"/>
             <wp:cNvGraphicFramePr>
               <a:graphicFrameLocks xmlns:a="http://schemas.openxmlformats.org/drawingml/2006/main" noChangeAspect="1"/>
             </wp:cNvGraphicFramePr>
@@ -4385,7 +4487,7 @@
                   <pic:spPr>
                     <a:xfrm>
                       <a:off x="0" y="0"/>
-                      <a:ext cx="5943600" cy="3253740"/>
+                      <a:ext cx="5943600" cy="3060065"/>
                     </a:xfrm>
                     <a:prstGeom prst="rect">
                       <a:avLst/>
@@ -4409,12 +4511,11 @@
         <w:rPr>
           <w:rFonts w:cs="Times New Roman"/>
         </w:rPr>
-        <w:t>Màn hình sửa sản phẩm</w:t>
-      </w:r>
-    </w:p>
-    <w:p>
-      <w:pPr>
-        <w:jc w:val="center"/>
+        <w:t>Màn hình thêm sản phẩm</w:t>
+      </w:r>
+    </w:p>
+    <w:p>
+      <w:pPr>
         <w:rPr>
           <w:rFonts w:cs="Times New Roman"/>
         </w:rPr>
@@ -4423,12 +4524,11 @@
         <w:rPr>
           <w:noProof/>
         </w:rPr>
-        <w:lastRenderedPageBreak/>
         <w:drawing>
-          <wp:inline distT="0" distB="0" distL="0" distR="0" wp14:anchorId="26986B47" wp14:editId="40583FC9">
-            <wp:extent cx="4248150" cy="1238250"/>
-            <wp:effectExtent l="0" t="0" r="0" b="0"/>
-            <wp:docPr id="17" name="Picture 17"/>
+          <wp:inline distT="0" distB="0" distL="0" distR="0" wp14:anchorId="697BEEC9" wp14:editId="1F72D10D">
+            <wp:extent cx="5943600" cy="3253740"/>
+            <wp:effectExtent l="0" t="0" r="0" b="3810"/>
+            <wp:docPr id="16" name="Picture 16"/>
             <wp:cNvGraphicFramePr>
               <a:graphicFrameLocks xmlns:a="http://schemas.openxmlformats.org/drawingml/2006/main" noChangeAspect="1"/>
             </wp:cNvGraphicFramePr>
@@ -4448,7 +4548,7 @@
                   <pic:spPr>
                     <a:xfrm>
                       <a:off x="0" y="0"/>
-                      <a:ext cx="4248150" cy="1238250"/>
+                      <a:ext cx="5943600" cy="3253740"/>
                     </a:xfrm>
                     <a:prstGeom prst="rect">
                       <a:avLst/>
@@ -4472,11 +4572,12 @@
         <w:rPr>
           <w:rFonts w:cs="Times New Roman"/>
         </w:rPr>
-        <w:t>Thông báo khi xoá sản phẩm thành công</w:t>
-      </w:r>
-    </w:p>
-    <w:p>
-      <w:pPr>
+        <w:t>Màn hình sửa sản phẩm</w:t>
+      </w:r>
+    </w:p>
+    <w:p>
+      <w:pPr>
+        <w:jc w:val="center"/>
         <w:rPr>
           <w:rFonts w:cs="Times New Roman"/>
         </w:rPr>
@@ -4485,11 +4586,12 @@
         <w:rPr>
           <w:noProof/>
         </w:rPr>
+        <w:lastRenderedPageBreak/>
         <w:drawing>
-          <wp:inline distT="0" distB="0" distL="0" distR="0" wp14:anchorId="47B73C26" wp14:editId="755FDF70">
-            <wp:extent cx="5943600" cy="2764155"/>
+          <wp:inline distT="0" distB="0" distL="0" distR="0" wp14:anchorId="26986B47" wp14:editId="40583FC9">
+            <wp:extent cx="4248150" cy="1238250"/>
             <wp:effectExtent l="0" t="0" r="0" b="0"/>
-            <wp:docPr id="18" name="Picture 18"/>
+            <wp:docPr id="17" name="Picture 17"/>
             <wp:cNvGraphicFramePr>
               <a:graphicFrameLocks xmlns:a="http://schemas.openxmlformats.org/drawingml/2006/main" noChangeAspect="1"/>
             </wp:cNvGraphicFramePr>
@@ -4509,7 +4611,7 @@
                   <pic:spPr>
                     <a:xfrm>
                       <a:off x="0" y="0"/>
-                      <a:ext cx="5943600" cy="2764155"/>
+                      <a:ext cx="4248150" cy="1238250"/>
                     </a:xfrm>
                     <a:prstGeom prst="rect">
                       <a:avLst/>
@@ -4533,52 +4635,8 @@
         <w:rPr>
           <w:rFonts w:cs="Times New Roman"/>
         </w:rPr>
-        <w:t>Màn hình tìm kiếm sản phẩm. VD: “bàn”</w:t>
-      </w:r>
-    </w:p>
-    <w:p>
-      <w:pPr>
-        <w:pStyle w:val="ListParagraph"/>
-        <w:numPr>
-          <w:ilvl w:val="1"/>
-          <w:numId w:val="5"/>
-        </w:numPr>
-        <w:ind w:left="851"/>
-        <w:outlineLvl w:val="2"/>
-        <w:rPr>
-          <w:rFonts w:cs="Times New Roman"/>
-          <w:b/>
-          <w:sz w:val="28"/>
-          <w:szCs w:val="28"/>
-        </w:rPr>
-      </w:pPr>
-      <w:bookmarkStart w:id="15" w:name="_Toc72096530"/>
-      <w:r>
-        <w:rPr>
-          <w:rFonts w:cs="Times New Roman"/>
-          <w:b/>
-          <w:sz w:val="28"/>
-          <w:szCs w:val="28"/>
-        </w:rPr>
-        <w:t>Quản lí hãng và loại</w:t>
-      </w:r>
-      <w:r>
-        <w:rPr>
-          <w:rFonts w:cs="Times New Roman"/>
-          <w:b/>
-          <w:sz w:val="28"/>
-          <w:szCs w:val="28"/>
-        </w:rPr>
-        <w:t>:</w:t>
-      </w:r>
-      <w:bookmarkEnd w:id="15"/>
-    </w:p>
-    <w:p>
-      <w:pPr>
-        <w:rPr>
-          <w:rFonts w:cs="Times New Roman"/>
-        </w:rPr>
-      </w:pPr>
+        <w:t>Thông báo khi xoá sản phẩm thành công</w:t>
+      </w:r>
     </w:p>
     <w:p>
       <w:pPr>
@@ -4590,12 +4648,11 @@
         <w:rPr>
           <w:noProof/>
         </w:rPr>
-        <w:lastRenderedPageBreak/>
         <w:drawing>
-          <wp:inline distT="0" distB="0" distL="0" distR="0" wp14:anchorId="0824A1CE" wp14:editId="7352CCFC">
-            <wp:extent cx="5943600" cy="2910205"/>
-            <wp:effectExtent l="0" t="0" r="0" b="4445"/>
-            <wp:docPr id="8" name="Picture 8"/>
+          <wp:inline distT="0" distB="0" distL="0" distR="0" wp14:anchorId="47B73C26" wp14:editId="755FDF70">
+            <wp:extent cx="5943600" cy="2764155"/>
+            <wp:effectExtent l="0" t="0" r="0" b="0"/>
+            <wp:docPr id="18" name="Picture 18"/>
             <wp:cNvGraphicFramePr>
               <a:graphicFrameLocks xmlns:a="http://schemas.openxmlformats.org/drawingml/2006/main" noChangeAspect="1"/>
             </wp:cNvGraphicFramePr>
@@ -4615,7 +4672,7 @@
                   <pic:spPr>
                     <a:xfrm>
                       <a:off x="0" y="0"/>
-                      <a:ext cx="5943600" cy="2910205"/>
+                      <a:ext cx="5943600" cy="2764155"/>
                     </a:xfrm>
                     <a:prstGeom prst="rect">
                       <a:avLst/>
@@ -4630,6 +4687,20 @@
     </w:p>
     <w:p>
       <w:pPr>
+        <w:jc w:val="center"/>
+        <w:rPr>
+          <w:rFonts w:cs="Times New Roman"/>
+        </w:rPr>
+      </w:pPr>
+      <w:r>
+        <w:rPr>
+          <w:rFonts w:cs="Times New Roman"/>
+        </w:rPr>
+        <w:t>Màn hình tìm kiếm sản phẩm. VD: “bàn”</w:t>
+      </w:r>
+    </w:p>
+    <w:p>
+      <w:pPr>
         <w:pStyle w:val="ListParagraph"/>
         <w:numPr>
           <w:ilvl w:val="1"/>
@@ -4644,7 +4715,7 @@
           <w:szCs w:val="28"/>
         </w:rPr>
       </w:pPr>
-      <w:bookmarkStart w:id="16" w:name="_Toc72096531"/>
+      <w:bookmarkStart w:id="15" w:name="_Toc72099206"/>
       <w:r>
         <w:rPr>
           <w:rFonts w:cs="Times New Roman"/>
@@ -4652,7 +4723,7 @@
           <w:sz w:val="28"/>
           <w:szCs w:val="28"/>
         </w:rPr>
-        <w:t xml:space="preserve">Quản lí </w:t>
+        <w:t>Quản lí hãng và loại</w:t>
       </w:r>
       <w:r>
         <w:rPr>
@@ -4661,34 +4732,27 @@
           <w:sz w:val="28"/>
           <w:szCs w:val="28"/>
         </w:rPr>
-        <w:t>đơn đặt hàng</w:t>
-      </w:r>
-      <w:r>
-        <w:rPr>
-          <w:rFonts w:cs="Times New Roman"/>
-          <w:b/>
-          <w:sz w:val="28"/>
-          <w:szCs w:val="28"/>
-        </w:rPr>
         <w:t>:</w:t>
       </w:r>
-      <w:bookmarkEnd w:id="16"/>
-    </w:p>
-    <w:p>
-      <w:pPr>
-        <w:rPr>
-          <w:rFonts w:cs="Times New Roman"/>
-        </w:rPr>
-      </w:pPr>
-      <w:r>
+      <w:bookmarkEnd w:id="15"/>
+    </w:p>
+    <w:p>
+      <w:pPr>
+        <w:jc w:val="center"/>
         <w:rPr>
           <w:noProof/>
         </w:rPr>
+      </w:pPr>
+      <w:r>
+        <w:rPr>
+          <w:noProof/>
+        </w:rPr>
+        <w:lastRenderedPageBreak/>
         <w:drawing>
-          <wp:inline distT="0" distB="0" distL="0" distR="0" wp14:anchorId="6700C335" wp14:editId="3DAA885E">
-            <wp:extent cx="5943600" cy="2901950"/>
+          <wp:inline distT="0" distB="0" distL="0" distR="0" wp14:anchorId="174AA610" wp14:editId="70260D06">
+            <wp:extent cx="5943600" cy="5838297"/>
             <wp:effectExtent l="0" t="0" r="0" b="0"/>
-            <wp:docPr id="9" name="Picture 9"/>
+            <wp:docPr id="28" name="Picture 28"/>
             <wp:cNvGraphicFramePr>
               <a:graphicFrameLocks xmlns:a="http://schemas.openxmlformats.org/drawingml/2006/main" noChangeAspect="1"/>
             </wp:cNvGraphicFramePr>
@@ -4696,23 +4760,36 @@
               <a:graphicData uri="http://schemas.openxmlformats.org/drawingml/2006/picture">
                 <pic:pic xmlns:pic="http://schemas.openxmlformats.org/drawingml/2006/picture">
                   <pic:nvPicPr>
-                    <pic:cNvPr id="1" name=""/>
-                    <pic:cNvPicPr/>
+                    <pic:cNvPr id="0" name="Picture 7"/>
+                    <pic:cNvPicPr>
+                      <a:picLocks noChangeAspect="1" noChangeArrowheads="1"/>
+                    </pic:cNvPicPr>
                   </pic:nvPicPr>
                   <pic:blipFill>
-                    <a:blip r:embed="rId30"/>
+                    <a:blip r:embed="rId30">
+                      <a:extLst>
+                        <a:ext uri="{28A0092B-C50C-407E-A947-70E740481C1C}">
+                          <a14:useLocalDpi xmlns:a14="http://schemas.microsoft.com/office/drawing/2010/main" val="0"/>
+                        </a:ext>
+                      </a:extLst>
+                    </a:blip>
+                    <a:srcRect/>
                     <a:stretch>
                       <a:fillRect/>
                     </a:stretch>
                   </pic:blipFill>
-                  <pic:spPr>
+                  <pic:spPr bwMode="auto">
                     <a:xfrm>
                       <a:off x="0" y="0"/>
-                      <a:ext cx="5943600" cy="2901950"/>
+                      <a:ext cx="5943600" cy="5838297"/>
                     </a:xfrm>
                     <a:prstGeom prst="rect">
                       <a:avLst/>
                     </a:prstGeom>
+                    <a:noFill/>
+                    <a:ln>
+                      <a:noFill/>
+                    </a:ln>
                   </pic:spPr>
                 </pic:pic>
               </a:graphicData>
@@ -4720,37 +4797,12 @@
           </wp:inline>
         </w:drawing>
       </w:r>
-    </w:p>
-    <w:p>
-      <w:pPr>
-        <w:pStyle w:val="ListParagraph"/>
-        <w:numPr>
-          <w:ilvl w:val="1"/>
-          <w:numId w:val="5"/>
-        </w:numPr>
-        <w:ind w:left="851"/>
-        <w:outlineLvl w:val="2"/>
-        <w:rPr>
-          <w:rFonts w:cs="Times New Roman"/>
-          <w:b/>
-        </w:rPr>
-      </w:pPr>
-      <w:bookmarkStart w:id="17" w:name="_Toc72096532"/>
-      <w:r>
-        <w:rPr>
-          <w:rFonts w:cs="Times New Roman"/>
-          <w:b/>
-        </w:rPr>
-        <w:t>Quản lí bình luận</w:t>
-      </w:r>
-      <w:r>
-        <w:rPr>
-          <w:rFonts w:cs="Times New Roman"/>
-          <w:b/>
-        </w:rPr>
-        <w:t>:</w:t>
-      </w:r>
-      <w:bookmarkEnd w:id="17"/>
+      <w:r>
+        <w:rPr>
+          <w:noProof/>
+        </w:rPr>
+        <w:t>Usecase Quản lý hãng và loại</w:t>
+      </w:r>
     </w:p>
     <w:p>
       <w:pPr>
@@ -4764,10 +4816,10 @@
         </w:rPr>
         <w:lastRenderedPageBreak/>
         <w:drawing>
-          <wp:inline distT="0" distB="0" distL="0" distR="0" wp14:anchorId="43735F7F" wp14:editId="3AF09C81">
-            <wp:extent cx="5943600" cy="1964690"/>
-            <wp:effectExtent l="0" t="0" r="0" b="0"/>
-            <wp:docPr id="10" name="Picture 10"/>
+          <wp:inline distT="0" distB="0" distL="0" distR="0" wp14:anchorId="0824A1CE" wp14:editId="7352CCFC">
+            <wp:extent cx="5943600" cy="2910205"/>
+            <wp:effectExtent l="0" t="0" r="0" b="4445"/>
+            <wp:docPr id="8" name="Picture 8"/>
             <wp:cNvGraphicFramePr>
               <a:graphicFrameLocks xmlns:a="http://schemas.openxmlformats.org/drawingml/2006/main" noChangeAspect="1"/>
             </wp:cNvGraphicFramePr>
@@ -4787,7 +4839,7 @@
                   <pic:spPr>
                     <a:xfrm>
                       <a:off x="0" y="0"/>
-                      <a:ext cx="5943600" cy="1964690"/>
+                      <a:ext cx="5943600" cy="2910205"/>
                     </a:xfrm>
                     <a:prstGeom prst="rect">
                       <a:avLst/>
@@ -4802,37 +4854,27 @@
     </w:p>
     <w:p>
       <w:pPr>
-        <w:pStyle w:val="ListParagraph"/>
-        <w:numPr>
-          <w:ilvl w:val="1"/>
-          <w:numId w:val="5"/>
-        </w:numPr>
-        <w:ind w:left="851"/>
-        <w:outlineLvl w:val="2"/>
-        <w:rPr>
-          <w:rFonts w:cs="Times New Roman"/>
-          <w:b/>
-        </w:rPr>
-      </w:pPr>
-      <w:bookmarkStart w:id="18" w:name="_Toc72096533"/>
-      <w:r>
-        <w:rPr>
-          <w:rFonts w:cs="Times New Roman"/>
-          <w:b/>
-        </w:rPr>
-        <w:t>Quản lí người dùng</w:t>
-      </w:r>
-      <w:r>
-        <w:rPr>
-          <w:rFonts w:cs="Times New Roman"/>
-          <w:b/>
-        </w:rPr>
-        <w:t>:</w:t>
-      </w:r>
-      <w:bookmarkEnd w:id="18"/>
-    </w:p>
-    <w:p>
-      <w:pPr>
+        <w:jc w:val="center"/>
+        <w:rPr>
+          <w:rFonts w:cs="Times New Roman"/>
+        </w:rPr>
+      </w:pPr>
+      <w:r>
+        <w:rPr>
+          <w:rFonts w:cs="Times New Roman"/>
+        </w:rPr>
+        <w:t xml:space="preserve">Màn hình danh sách </w:t>
+      </w:r>
+      <w:r>
+        <w:rPr>
+          <w:rFonts w:cs="Times New Roman"/>
+        </w:rPr>
+        <w:t>hãng và loại</w:t>
+      </w:r>
+    </w:p>
+    <w:p>
+      <w:pPr>
+        <w:jc w:val="center"/>
         <w:rPr>
           <w:rFonts w:cs="Times New Roman"/>
         </w:rPr>
@@ -4842,10 +4884,10 @@
           <w:noProof/>
         </w:rPr>
         <w:drawing>
-          <wp:inline distT="0" distB="0" distL="0" distR="0" wp14:anchorId="2ACE445B" wp14:editId="7C94AF69">
-            <wp:extent cx="5943600" cy="2891155"/>
-            <wp:effectExtent l="0" t="0" r="0" b="4445"/>
-            <wp:docPr id="11" name="Picture 11"/>
+          <wp:inline distT="0" distB="0" distL="0" distR="0" wp14:anchorId="33E3500B" wp14:editId="5EAEBB50">
+            <wp:extent cx="5943600" cy="1621790"/>
+            <wp:effectExtent l="0" t="0" r="0" b="0"/>
+            <wp:docPr id="19" name="Picture 19"/>
             <wp:cNvGraphicFramePr>
               <a:graphicFrameLocks xmlns:a="http://schemas.openxmlformats.org/drawingml/2006/main" noChangeAspect="1"/>
             </wp:cNvGraphicFramePr>
@@ -4865,6 +4907,782 @@
                   <pic:spPr>
                     <a:xfrm>
                       <a:off x="0" y="0"/>
+                      <a:ext cx="5943600" cy="1621790"/>
+                    </a:xfrm>
+                    <a:prstGeom prst="rect">
+                      <a:avLst/>
+                    </a:prstGeom>
+                  </pic:spPr>
+                </pic:pic>
+              </a:graphicData>
+            </a:graphic>
+          </wp:inline>
+        </w:drawing>
+      </w:r>
+      <w:r>
+        <w:rPr>
+          <w:rFonts w:cs="Times New Roman"/>
+        </w:rPr>
+        <w:t>Màn hình thêm hãng Sản xuất</w:t>
+      </w:r>
+    </w:p>
+    <w:p>
+      <w:pPr>
+        <w:rPr>
+          <w:rFonts w:cs="Times New Roman"/>
+        </w:rPr>
+      </w:pPr>
+      <w:r>
+        <w:rPr>
+          <w:noProof/>
+        </w:rPr>
+        <w:drawing>
+          <wp:inline distT="0" distB="0" distL="0" distR="0" wp14:anchorId="2B506246" wp14:editId="02AA6796">
+            <wp:extent cx="5943600" cy="897890"/>
+            <wp:effectExtent l="0" t="0" r="0" b="0"/>
+            <wp:docPr id="20" name="Picture 20"/>
+            <wp:cNvGraphicFramePr>
+              <a:graphicFrameLocks xmlns:a="http://schemas.openxmlformats.org/drawingml/2006/main" noChangeAspect="1"/>
+            </wp:cNvGraphicFramePr>
+            <a:graphic xmlns:a="http://schemas.openxmlformats.org/drawingml/2006/main">
+              <a:graphicData uri="http://schemas.openxmlformats.org/drawingml/2006/picture">
+                <pic:pic xmlns:pic="http://schemas.openxmlformats.org/drawingml/2006/picture">
+                  <pic:nvPicPr>
+                    <pic:cNvPr id="1" name=""/>
+                    <pic:cNvPicPr/>
+                  </pic:nvPicPr>
+                  <pic:blipFill>
+                    <a:blip r:embed="rId33"/>
+                    <a:stretch>
+                      <a:fillRect/>
+                    </a:stretch>
+                  </pic:blipFill>
+                  <pic:spPr>
+                    <a:xfrm>
+                      <a:off x="0" y="0"/>
+                      <a:ext cx="5943600" cy="897890"/>
+                    </a:xfrm>
+                    <a:prstGeom prst="rect">
+                      <a:avLst/>
+                    </a:prstGeom>
+                  </pic:spPr>
+                </pic:pic>
+              </a:graphicData>
+            </a:graphic>
+          </wp:inline>
+        </w:drawing>
+      </w:r>
+    </w:p>
+    <w:p>
+      <w:pPr>
+        <w:jc w:val="center"/>
+        <w:rPr>
+          <w:rFonts w:cs="Times New Roman"/>
+        </w:rPr>
+      </w:pPr>
+      <w:r>
+        <w:rPr>
+          <w:rFonts w:cs="Times New Roman"/>
+        </w:rPr>
+        <w:t>Màn hình thêm chuyên mục</w:t>
+      </w:r>
+    </w:p>
+    <w:p>
+      <w:pPr>
+        <w:rPr>
+          <w:rFonts w:cs="Times New Roman"/>
+        </w:rPr>
+      </w:pPr>
+      <w:r>
+        <w:rPr>
+          <w:noProof/>
+        </w:rPr>
+        <w:drawing>
+          <wp:inline distT="0" distB="0" distL="0" distR="0" wp14:anchorId="12A89808" wp14:editId="5034B0B9">
+            <wp:extent cx="5943600" cy="805815"/>
+            <wp:effectExtent l="0" t="0" r="0" b="0"/>
+            <wp:docPr id="21" name="Picture 21"/>
+            <wp:cNvGraphicFramePr>
+              <a:graphicFrameLocks xmlns:a="http://schemas.openxmlformats.org/drawingml/2006/main" noChangeAspect="1"/>
+            </wp:cNvGraphicFramePr>
+            <a:graphic xmlns:a="http://schemas.openxmlformats.org/drawingml/2006/main">
+              <a:graphicData uri="http://schemas.openxmlformats.org/drawingml/2006/picture">
+                <pic:pic xmlns:pic="http://schemas.openxmlformats.org/drawingml/2006/picture">
+                  <pic:nvPicPr>
+                    <pic:cNvPr id="1" name=""/>
+                    <pic:cNvPicPr/>
+                  </pic:nvPicPr>
+                  <pic:blipFill>
+                    <a:blip r:embed="rId34"/>
+                    <a:stretch>
+                      <a:fillRect/>
+                    </a:stretch>
+                  </pic:blipFill>
+                  <pic:spPr>
+                    <a:xfrm>
+                      <a:off x="0" y="0"/>
+                      <a:ext cx="5943600" cy="805815"/>
+                    </a:xfrm>
+                    <a:prstGeom prst="rect">
+                      <a:avLst/>
+                    </a:prstGeom>
+                  </pic:spPr>
+                </pic:pic>
+              </a:graphicData>
+            </a:graphic>
+          </wp:inline>
+        </w:drawing>
+      </w:r>
+    </w:p>
+    <w:p>
+      <w:pPr>
+        <w:jc w:val="center"/>
+        <w:rPr>
+          <w:rFonts w:cs="Times New Roman"/>
+        </w:rPr>
+      </w:pPr>
+      <w:r>
+        <w:rPr>
+          <w:rFonts w:cs="Times New Roman"/>
+        </w:rPr>
+        <w:t>Màn hình sửa hãng sản xuất</w:t>
+      </w:r>
+    </w:p>
+    <w:p>
+      <w:pPr>
+        <w:rPr>
+          <w:rFonts w:cs="Times New Roman"/>
+        </w:rPr>
+      </w:pPr>
+      <w:r>
+        <w:rPr>
+          <w:noProof/>
+        </w:rPr>
+        <w:lastRenderedPageBreak/>
+        <w:drawing>
+          <wp:inline distT="0" distB="0" distL="0" distR="0" wp14:anchorId="36F49E5C" wp14:editId="6245829A">
+            <wp:extent cx="5943600" cy="913765"/>
+            <wp:effectExtent l="0" t="0" r="0" b="635"/>
+            <wp:docPr id="22" name="Picture 22"/>
+            <wp:cNvGraphicFramePr>
+              <a:graphicFrameLocks xmlns:a="http://schemas.openxmlformats.org/drawingml/2006/main" noChangeAspect="1"/>
+            </wp:cNvGraphicFramePr>
+            <a:graphic xmlns:a="http://schemas.openxmlformats.org/drawingml/2006/main">
+              <a:graphicData uri="http://schemas.openxmlformats.org/drawingml/2006/picture">
+                <pic:pic xmlns:pic="http://schemas.openxmlformats.org/drawingml/2006/picture">
+                  <pic:nvPicPr>
+                    <pic:cNvPr id="1" name=""/>
+                    <pic:cNvPicPr/>
+                  </pic:nvPicPr>
+                  <pic:blipFill>
+                    <a:blip r:embed="rId35"/>
+                    <a:stretch>
+                      <a:fillRect/>
+                    </a:stretch>
+                  </pic:blipFill>
+                  <pic:spPr>
+                    <a:xfrm>
+                      <a:off x="0" y="0"/>
+                      <a:ext cx="5943600" cy="913765"/>
+                    </a:xfrm>
+                    <a:prstGeom prst="rect">
+                      <a:avLst/>
+                    </a:prstGeom>
+                  </pic:spPr>
+                </pic:pic>
+              </a:graphicData>
+            </a:graphic>
+          </wp:inline>
+        </w:drawing>
+      </w:r>
+    </w:p>
+    <w:p>
+      <w:pPr>
+        <w:jc w:val="center"/>
+        <w:rPr>
+          <w:rFonts w:cs="Times New Roman"/>
+        </w:rPr>
+      </w:pPr>
+      <w:r>
+        <w:rPr>
+          <w:rFonts w:cs="Times New Roman"/>
+        </w:rPr>
+        <w:t>Màn hình sửa chuyên mục sản phẩm</w:t>
+      </w:r>
+    </w:p>
+    <w:p>
+      <w:pPr>
+        <w:rPr>
+          <w:rFonts w:cs="Times New Roman"/>
+        </w:rPr>
+      </w:pPr>
+    </w:p>
+    <w:p>
+      <w:pPr>
+        <w:rPr>
+          <w:rFonts w:cs="Times New Roman"/>
+        </w:rPr>
+      </w:pPr>
+    </w:p>
+    <w:p>
+      <w:pPr>
+        <w:pStyle w:val="ListParagraph"/>
+        <w:numPr>
+          <w:ilvl w:val="1"/>
+          <w:numId w:val="5"/>
+        </w:numPr>
+        <w:ind w:left="851"/>
+        <w:outlineLvl w:val="2"/>
+        <w:rPr>
+          <w:rFonts w:cs="Times New Roman"/>
+          <w:b/>
+          <w:sz w:val="28"/>
+          <w:szCs w:val="28"/>
+        </w:rPr>
+      </w:pPr>
+      <w:bookmarkStart w:id="16" w:name="_Toc72099207"/>
+      <w:r>
+        <w:rPr>
+          <w:rFonts w:cs="Times New Roman"/>
+          <w:b/>
+          <w:sz w:val="28"/>
+          <w:szCs w:val="28"/>
+        </w:rPr>
+        <w:t xml:space="preserve">Quản lí </w:t>
+      </w:r>
+      <w:r>
+        <w:rPr>
+          <w:rFonts w:cs="Times New Roman"/>
+          <w:b/>
+          <w:sz w:val="28"/>
+          <w:szCs w:val="28"/>
+        </w:rPr>
+        <w:t>đơn đặt hàng</w:t>
+      </w:r>
+      <w:r>
+        <w:rPr>
+          <w:rFonts w:cs="Times New Roman"/>
+          <w:b/>
+          <w:sz w:val="28"/>
+          <w:szCs w:val="28"/>
+        </w:rPr>
+        <w:t>:</w:t>
+      </w:r>
+      <w:bookmarkEnd w:id="16"/>
+    </w:p>
+    <w:p>
+      <w:pPr>
+        <w:rPr>
+          <w:noProof/>
+        </w:rPr>
+      </w:pPr>
+      <w:r>
+        <w:rPr>
+          <w:noProof/>
+        </w:rPr>
+        <w:drawing>
+          <wp:inline distT="0" distB="0" distL="0" distR="0" wp14:anchorId="475B1B9A" wp14:editId="6260A0FA">
+            <wp:extent cx="5943600" cy="3400322"/>
+            <wp:effectExtent l="0" t="0" r="0" b="0"/>
+            <wp:docPr id="27" name="Picture 27"/>
+            <wp:cNvGraphicFramePr>
+              <a:graphicFrameLocks xmlns:a="http://schemas.openxmlformats.org/drawingml/2006/main" noChangeAspect="1"/>
+            </wp:cNvGraphicFramePr>
+            <a:graphic xmlns:a="http://schemas.openxmlformats.org/drawingml/2006/main">
+              <a:graphicData uri="http://schemas.openxmlformats.org/drawingml/2006/picture">
+                <pic:pic xmlns:pic="http://schemas.openxmlformats.org/drawingml/2006/picture">
+                  <pic:nvPicPr>
+                    <pic:cNvPr id="0" name="Picture 5"/>
+                    <pic:cNvPicPr>
+                      <a:picLocks noChangeAspect="1" noChangeArrowheads="1"/>
+                    </pic:cNvPicPr>
+                  </pic:nvPicPr>
+                  <pic:blipFill>
+                    <a:blip r:embed="rId36">
+                      <a:extLst>
+                        <a:ext uri="{28A0092B-C50C-407E-A947-70E740481C1C}">
+                          <a14:useLocalDpi xmlns:a14="http://schemas.microsoft.com/office/drawing/2010/main" val="0"/>
+                        </a:ext>
+                      </a:extLst>
+                    </a:blip>
+                    <a:srcRect/>
+                    <a:stretch>
+                      <a:fillRect/>
+                    </a:stretch>
+                  </pic:blipFill>
+                  <pic:spPr bwMode="auto">
+                    <a:xfrm>
+                      <a:off x="0" y="0"/>
+                      <a:ext cx="5943600" cy="3400322"/>
+                    </a:xfrm>
+                    <a:prstGeom prst="rect">
+                      <a:avLst/>
+                    </a:prstGeom>
+                    <a:noFill/>
+                    <a:ln>
+                      <a:noFill/>
+                    </a:ln>
+                  </pic:spPr>
+                </pic:pic>
+              </a:graphicData>
+            </a:graphic>
+          </wp:inline>
+        </w:drawing>
+      </w:r>
+    </w:p>
+    <w:p>
+      <w:pPr>
+        <w:jc w:val="center"/>
+        <w:rPr>
+          <w:noProof/>
+        </w:rPr>
+      </w:pPr>
+      <w:r>
+        <w:rPr>
+          <w:noProof/>
+        </w:rPr>
+        <w:t>Usecase Quản lý đặt hàng</w:t>
+      </w:r>
+    </w:p>
+    <w:p>
+      <w:pPr>
+        <w:rPr>
+          <w:rFonts w:cs="Times New Roman"/>
+        </w:rPr>
+      </w:pPr>
+      <w:r>
+        <w:rPr>
+          <w:noProof/>
+        </w:rPr>
+        <w:lastRenderedPageBreak/>
+        <w:drawing>
+          <wp:inline distT="0" distB="0" distL="0" distR="0" wp14:anchorId="6700C335" wp14:editId="3DAA885E">
+            <wp:extent cx="5943600" cy="2901950"/>
+            <wp:effectExtent l="0" t="0" r="0" b="0"/>
+            <wp:docPr id="9" name="Picture 9"/>
+            <wp:cNvGraphicFramePr>
+              <a:graphicFrameLocks xmlns:a="http://schemas.openxmlformats.org/drawingml/2006/main" noChangeAspect="1"/>
+            </wp:cNvGraphicFramePr>
+            <a:graphic xmlns:a="http://schemas.openxmlformats.org/drawingml/2006/main">
+              <a:graphicData uri="http://schemas.openxmlformats.org/drawingml/2006/picture">
+                <pic:pic xmlns:pic="http://schemas.openxmlformats.org/drawingml/2006/picture">
+                  <pic:nvPicPr>
+                    <pic:cNvPr id="1" name=""/>
+                    <pic:cNvPicPr/>
+                  </pic:nvPicPr>
+                  <pic:blipFill>
+                    <a:blip r:embed="rId37"/>
+                    <a:stretch>
+                      <a:fillRect/>
+                    </a:stretch>
+                  </pic:blipFill>
+                  <pic:spPr>
+                    <a:xfrm>
+                      <a:off x="0" y="0"/>
+                      <a:ext cx="5943600" cy="2901950"/>
+                    </a:xfrm>
+                    <a:prstGeom prst="rect">
+                      <a:avLst/>
+                    </a:prstGeom>
+                  </pic:spPr>
+                </pic:pic>
+              </a:graphicData>
+            </a:graphic>
+          </wp:inline>
+        </w:drawing>
+      </w:r>
+    </w:p>
+    <w:p>
+      <w:pPr>
+        <w:jc w:val="center"/>
+        <w:rPr>
+          <w:rFonts w:cs="Times New Roman"/>
+        </w:rPr>
+      </w:pPr>
+      <w:r>
+        <w:rPr>
+          <w:rFonts w:cs="Times New Roman"/>
+        </w:rPr>
+        <w:t>Màn hình danh sách các đơn đặt hàng</w:t>
+      </w:r>
+    </w:p>
+    <w:p>
+      <w:pPr>
+        <w:jc w:val="center"/>
+        <w:rPr>
+          <w:rFonts w:cs="Times New Roman"/>
+        </w:rPr>
+      </w:pPr>
+      <w:r>
+        <w:rPr>
+          <w:noProof/>
+        </w:rPr>
+        <w:drawing>
+          <wp:inline distT="0" distB="0" distL="0" distR="0" wp14:anchorId="1AB4949B" wp14:editId="1CB5D0E2">
+            <wp:extent cx="4257675" cy="1152525"/>
+            <wp:effectExtent l="0" t="0" r="9525" b="9525"/>
+            <wp:docPr id="23" name="Picture 23"/>
+            <wp:cNvGraphicFramePr>
+              <a:graphicFrameLocks xmlns:a="http://schemas.openxmlformats.org/drawingml/2006/main" noChangeAspect="1"/>
+            </wp:cNvGraphicFramePr>
+            <a:graphic xmlns:a="http://schemas.openxmlformats.org/drawingml/2006/main">
+              <a:graphicData uri="http://schemas.openxmlformats.org/drawingml/2006/picture">
+                <pic:pic xmlns:pic="http://schemas.openxmlformats.org/drawingml/2006/picture">
+                  <pic:nvPicPr>
+                    <pic:cNvPr id="1" name=""/>
+                    <pic:cNvPicPr/>
+                  </pic:nvPicPr>
+                  <pic:blipFill>
+                    <a:blip r:embed="rId38"/>
+                    <a:stretch>
+                      <a:fillRect/>
+                    </a:stretch>
+                  </pic:blipFill>
+                  <pic:spPr>
+                    <a:xfrm>
+                      <a:off x="0" y="0"/>
+                      <a:ext cx="4257675" cy="1152525"/>
+                    </a:xfrm>
+                    <a:prstGeom prst="rect">
+                      <a:avLst/>
+                    </a:prstGeom>
+                  </pic:spPr>
+                </pic:pic>
+              </a:graphicData>
+            </a:graphic>
+          </wp:inline>
+        </w:drawing>
+      </w:r>
+    </w:p>
+    <w:p>
+      <w:pPr>
+        <w:jc w:val="center"/>
+        <w:rPr>
+          <w:rFonts w:cs="Times New Roman"/>
+        </w:rPr>
+      </w:pPr>
+      <w:r>
+        <w:rPr>
+          <w:rFonts w:cs="Times New Roman"/>
+        </w:rPr>
+        <w:t>Thông báo duyệt thành công đơn hàng</w:t>
+      </w:r>
+    </w:p>
+    <w:p>
+      <w:pPr>
+        <w:pStyle w:val="ListParagraph"/>
+        <w:numPr>
+          <w:ilvl w:val="1"/>
+          <w:numId w:val="5"/>
+        </w:numPr>
+        <w:ind w:left="851"/>
+        <w:outlineLvl w:val="2"/>
+        <w:rPr>
+          <w:rFonts w:cs="Times New Roman"/>
+          <w:b/>
+        </w:rPr>
+      </w:pPr>
+      <w:bookmarkStart w:id="17" w:name="_Toc72099208"/>
+      <w:r>
+        <w:rPr>
+          <w:rFonts w:cs="Times New Roman"/>
+          <w:b/>
+        </w:rPr>
+        <w:t>Quản lí bình luận</w:t>
+      </w:r>
+      <w:r>
+        <w:rPr>
+          <w:rFonts w:cs="Times New Roman"/>
+          <w:b/>
+        </w:rPr>
+        <w:t>:</w:t>
+      </w:r>
+      <w:bookmarkEnd w:id="17"/>
+    </w:p>
+    <w:p>
+      <w:pPr>
+        <w:jc w:val="center"/>
+        <w:rPr>
+          <w:noProof/>
+        </w:rPr>
+      </w:pPr>
+      <w:r>
+        <w:rPr>
+          <w:noProof/>
+        </w:rPr>
+        <w:lastRenderedPageBreak/>
+        <w:drawing>
+          <wp:inline distT="0" distB="0" distL="0" distR="0" wp14:anchorId="7A0C0954" wp14:editId="1F4F8A17">
+            <wp:extent cx="4420870" cy="4031615"/>
+            <wp:effectExtent l="0" t="0" r="0" b="6985"/>
+            <wp:docPr id="29" name="Picture 29"/>
+            <wp:cNvGraphicFramePr>
+              <a:graphicFrameLocks xmlns:a="http://schemas.openxmlformats.org/drawingml/2006/main" noChangeAspect="1"/>
+            </wp:cNvGraphicFramePr>
+            <a:graphic xmlns:a="http://schemas.openxmlformats.org/drawingml/2006/main">
+              <a:graphicData uri="http://schemas.openxmlformats.org/drawingml/2006/picture">
+                <pic:pic xmlns:pic="http://schemas.openxmlformats.org/drawingml/2006/picture">
+                  <pic:nvPicPr>
+                    <pic:cNvPr id="0" name="Picture 9"/>
+                    <pic:cNvPicPr>
+                      <a:picLocks noChangeAspect="1" noChangeArrowheads="1"/>
+                    </pic:cNvPicPr>
+                  </pic:nvPicPr>
+                  <pic:blipFill>
+                    <a:blip r:embed="rId39">
+                      <a:extLst>
+                        <a:ext uri="{28A0092B-C50C-407E-A947-70E740481C1C}">
+                          <a14:useLocalDpi xmlns:a14="http://schemas.microsoft.com/office/drawing/2010/main" val="0"/>
+                        </a:ext>
+                      </a:extLst>
+                    </a:blip>
+                    <a:srcRect/>
+                    <a:stretch>
+                      <a:fillRect/>
+                    </a:stretch>
+                  </pic:blipFill>
+                  <pic:spPr bwMode="auto">
+                    <a:xfrm>
+                      <a:off x="0" y="0"/>
+                      <a:ext cx="4420870" cy="4031615"/>
+                    </a:xfrm>
+                    <a:prstGeom prst="rect">
+                      <a:avLst/>
+                    </a:prstGeom>
+                    <a:noFill/>
+                    <a:ln>
+                      <a:noFill/>
+                    </a:ln>
+                  </pic:spPr>
+                </pic:pic>
+              </a:graphicData>
+            </a:graphic>
+          </wp:inline>
+        </w:drawing>
+      </w:r>
+    </w:p>
+    <w:p>
+      <w:pPr>
+        <w:jc w:val="center"/>
+        <w:rPr>
+          <w:noProof/>
+        </w:rPr>
+      </w:pPr>
+      <w:r>
+        <w:rPr>
+          <w:noProof/>
+        </w:rPr>
+        <w:t>Usecase Quản lí bình luận</w:t>
+      </w:r>
+    </w:p>
+    <w:p>
+      <w:pPr>
+        <w:rPr>
+          <w:noProof/>
+        </w:rPr>
+      </w:pPr>
+    </w:p>
+    <w:p>
+      <w:pPr>
+        <w:rPr>
+          <w:rFonts w:cs="Times New Roman"/>
+        </w:rPr>
+      </w:pPr>
+      <w:r>
+        <w:rPr>
+          <w:noProof/>
+        </w:rPr>
+        <w:drawing>
+          <wp:inline distT="0" distB="0" distL="0" distR="0" wp14:anchorId="43735F7F" wp14:editId="3AF09C81">
+            <wp:extent cx="5943600" cy="1964690"/>
+            <wp:effectExtent l="0" t="0" r="0" b="0"/>
+            <wp:docPr id="10" name="Picture 10"/>
+            <wp:cNvGraphicFramePr>
+              <a:graphicFrameLocks xmlns:a="http://schemas.openxmlformats.org/drawingml/2006/main" noChangeAspect="1"/>
+            </wp:cNvGraphicFramePr>
+            <a:graphic xmlns:a="http://schemas.openxmlformats.org/drawingml/2006/main">
+              <a:graphicData uri="http://schemas.openxmlformats.org/drawingml/2006/picture">
+                <pic:pic xmlns:pic="http://schemas.openxmlformats.org/drawingml/2006/picture">
+                  <pic:nvPicPr>
+                    <pic:cNvPr id="1" name=""/>
+                    <pic:cNvPicPr/>
+                  </pic:nvPicPr>
+                  <pic:blipFill>
+                    <a:blip r:embed="rId40"/>
+                    <a:stretch>
+                      <a:fillRect/>
+                    </a:stretch>
+                  </pic:blipFill>
+                  <pic:spPr>
+                    <a:xfrm>
+                      <a:off x="0" y="0"/>
+                      <a:ext cx="5943600" cy="1964690"/>
+                    </a:xfrm>
+                    <a:prstGeom prst="rect">
+                      <a:avLst/>
+                    </a:prstGeom>
+                  </pic:spPr>
+                </pic:pic>
+              </a:graphicData>
+            </a:graphic>
+          </wp:inline>
+        </w:drawing>
+      </w:r>
+    </w:p>
+    <w:p>
+      <w:pPr>
+        <w:jc w:val="center"/>
+        <w:rPr>
+          <w:rFonts w:cs="Times New Roman"/>
+        </w:rPr>
+      </w:pPr>
+      <w:r>
+        <w:rPr>
+          <w:rFonts w:cs="Times New Roman"/>
+        </w:rPr>
+        <w:t>Màn hình quản lí bình luận</w:t>
+      </w:r>
+    </w:p>
+    <w:p>
+      <w:pPr>
+        <w:pStyle w:val="ListParagraph"/>
+        <w:numPr>
+          <w:ilvl w:val="1"/>
+          <w:numId w:val="5"/>
+        </w:numPr>
+        <w:ind w:left="851"/>
+        <w:outlineLvl w:val="2"/>
+        <w:rPr>
+          <w:rFonts w:cs="Times New Roman"/>
+          <w:b/>
+        </w:rPr>
+      </w:pPr>
+      <w:bookmarkStart w:id="18" w:name="_Toc72099209"/>
+      <w:r>
+        <w:rPr>
+          <w:rFonts w:cs="Times New Roman"/>
+          <w:b/>
+        </w:rPr>
+        <w:t>Quản lí người dùng</w:t>
+      </w:r>
+      <w:r>
+        <w:rPr>
+          <w:rFonts w:cs="Times New Roman"/>
+          <w:b/>
+        </w:rPr>
+        <w:t>:</w:t>
+      </w:r>
+      <w:bookmarkEnd w:id="18"/>
+    </w:p>
+    <w:p>
+      <w:pPr>
+        <w:rPr>
+          <w:noProof/>
+        </w:rPr>
+      </w:pPr>
+      <w:r>
+        <w:rPr>
+          <w:noProof/>
+        </w:rPr>
+        <w:lastRenderedPageBreak/>
+        <w:drawing>
+          <wp:inline distT="0" distB="0" distL="0" distR="0" wp14:anchorId="191448FF" wp14:editId="1BE9272D">
+            <wp:extent cx="5943600" cy="4115107"/>
+            <wp:effectExtent l="0" t="0" r="0" b="0"/>
+            <wp:docPr id="26" name="Picture 26"/>
+            <wp:cNvGraphicFramePr>
+              <a:graphicFrameLocks xmlns:a="http://schemas.openxmlformats.org/drawingml/2006/main" noChangeAspect="1"/>
+            </wp:cNvGraphicFramePr>
+            <a:graphic xmlns:a="http://schemas.openxmlformats.org/drawingml/2006/main">
+              <a:graphicData uri="http://schemas.openxmlformats.org/drawingml/2006/picture">
+                <pic:pic xmlns:pic="http://schemas.openxmlformats.org/drawingml/2006/picture">
+                  <pic:nvPicPr>
+                    <pic:cNvPr id="0" name="Picture 3"/>
+                    <pic:cNvPicPr>
+                      <a:picLocks noChangeAspect="1" noChangeArrowheads="1"/>
+                    </pic:cNvPicPr>
+                  </pic:nvPicPr>
+                  <pic:blipFill>
+                    <a:blip r:embed="rId41">
+                      <a:extLst>
+                        <a:ext uri="{28A0092B-C50C-407E-A947-70E740481C1C}">
+                          <a14:useLocalDpi xmlns:a14="http://schemas.microsoft.com/office/drawing/2010/main" val="0"/>
+                        </a:ext>
+                      </a:extLst>
+                    </a:blip>
+                    <a:srcRect/>
+                    <a:stretch>
+                      <a:fillRect/>
+                    </a:stretch>
+                  </pic:blipFill>
+                  <pic:spPr bwMode="auto">
+                    <a:xfrm>
+                      <a:off x="0" y="0"/>
+                      <a:ext cx="5943600" cy="4115107"/>
+                    </a:xfrm>
+                    <a:prstGeom prst="rect">
+                      <a:avLst/>
+                    </a:prstGeom>
+                    <a:noFill/>
+                    <a:ln>
+                      <a:noFill/>
+                    </a:ln>
+                  </pic:spPr>
+                </pic:pic>
+              </a:graphicData>
+            </a:graphic>
+          </wp:inline>
+        </w:drawing>
+      </w:r>
+    </w:p>
+    <w:p>
+      <w:pPr>
+        <w:jc w:val="center"/>
+        <w:rPr>
+          <w:noProof/>
+        </w:rPr>
+      </w:pPr>
+      <w:r>
+        <w:rPr>
+          <w:noProof/>
+        </w:rPr>
+        <w:t>Usecase Quản lí người dùng</w:t>
+      </w:r>
+    </w:p>
+    <w:p>
+      <w:pPr>
+        <w:rPr>
+          <w:rFonts w:cs="Times New Roman"/>
+        </w:rPr>
+      </w:pPr>
+      <w:r>
+        <w:rPr>
+          <w:noProof/>
+        </w:rPr>
+        <w:drawing>
+          <wp:inline distT="0" distB="0" distL="0" distR="0" wp14:anchorId="2ACE445B" wp14:editId="7C94AF69">
+            <wp:extent cx="5943600" cy="2891155"/>
+            <wp:effectExtent l="0" t="0" r="0" b="4445"/>
+            <wp:docPr id="11" name="Picture 11"/>
+            <wp:cNvGraphicFramePr>
+              <a:graphicFrameLocks xmlns:a="http://schemas.openxmlformats.org/drawingml/2006/main" noChangeAspect="1"/>
+            </wp:cNvGraphicFramePr>
+            <a:graphic xmlns:a="http://schemas.openxmlformats.org/drawingml/2006/main">
+              <a:graphicData uri="http://schemas.openxmlformats.org/drawingml/2006/picture">
+                <pic:pic xmlns:pic="http://schemas.openxmlformats.org/drawingml/2006/picture">
+                  <pic:nvPicPr>
+                    <pic:cNvPr id="1" name=""/>
+                    <pic:cNvPicPr/>
+                  </pic:nvPicPr>
+                  <pic:blipFill>
+                    <a:blip r:embed="rId42"/>
+                    <a:stretch>
+                      <a:fillRect/>
+                    </a:stretch>
+                  </pic:blipFill>
+                  <pic:spPr>
+                    <a:xfrm>
+                      <a:off x="0" y="0"/>
                       <a:ext cx="5943600" cy="2891155"/>
                     </a:xfrm>
                     <a:prstGeom prst="rect">
@@ -4880,6 +5698,81 @@
     </w:p>
     <w:p>
       <w:pPr>
+        <w:jc w:val="center"/>
+        <w:rPr>
+          <w:noProof/>
+        </w:rPr>
+      </w:pPr>
+      <w:r>
+        <w:rPr>
+          <w:rFonts w:cs="Times New Roman"/>
+        </w:rPr>
+        <w:lastRenderedPageBreak/>
+        <w:t>Màn hình quản lí người dùng</w:t>
+      </w:r>
+      <w:r>
+        <w:rPr>
+          <w:noProof/>
+        </w:rPr>
+        <w:t xml:space="preserve"> </w:t>
+      </w:r>
+      <w:r>
+        <w:rPr>
+          <w:noProof/>
+        </w:rPr>
+        <w:drawing>
+          <wp:inline distT="0" distB="0" distL="0" distR="0" wp14:anchorId="3769FDC7" wp14:editId="7FFCAAAA">
+            <wp:extent cx="5943600" cy="1329690"/>
+            <wp:effectExtent l="0" t="0" r="0" b="3810"/>
+            <wp:docPr id="24" name="Picture 24"/>
+            <wp:cNvGraphicFramePr>
+              <a:graphicFrameLocks xmlns:a="http://schemas.openxmlformats.org/drawingml/2006/main" noChangeAspect="1"/>
+            </wp:cNvGraphicFramePr>
+            <a:graphic xmlns:a="http://schemas.openxmlformats.org/drawingml/2006/main">
+              <a:graphicData uri="http://schemas.openxmlformats.org/drawingml/2006/picture">
+                <pic:pic xmlns:pic="http://schemas.openxmlformats.org/drawingml/2006/picture">
+                  <pic:nvPicPr>
+                    <pic:cNvPr id="1" name=""/>
+                    <pic:cNvPicPr/>
+                  </pic:nvPicPr>
+                  <pic:blipFill>
+                    <a:blip r:embed="rId43"/>
+                    <a:stretch>
+                      <a:fillRect/>
+                    </a:stretch>
+                  </pic:blipFill>
+                  <pic:spPr>
+                    <a:xfrm>
+                      <a:off x="0" y="0"/>
+                      <a:ext cx="5943600" cy="1329690"/>
+                    </a:xfrm>
+                    <a:prstGeom prst="rect">
+                      <a:avLst/>
+                    </a:prstGeom>
+                  </pic:spPr>
+                </pic:pic>
+              </a:graphicData>
+            </a:graphic>
+          </wp:inline>
+        </w:drawing>
+      </w:r>
+    </w:p>
+    <w:p>
+      <w:pPr>
+        <w:jc w:val="center"/>
+        <w:rPr>
+          <w:rFonts w:cs="Times New Roman"/>
+        </w:rPr>
+      </w:pPr>
+      <w:r>
+        <w:rPr>
+          <w:rFonts w:cs="Times New Roman"/>
+        </w:rPr>
+        <w:t>Màn hình thêm người dùng</w:t>
+      </w:r>
+    </w:p>
+    <w:p>
+      <w:pPr>
         <w:rPr>
           <w:rFonts w:cs="Times New Roman"/>
         </w:rPr>
@@ -4896,6 +5789,95 @@
           <w:rFonts w:cs="Times New Roman"/>
         </w:rPr>
         <w:br w:type="page"/>
+      </w:r>
+    </w:p>
+    <w:p>
+      <w:pPr>
+        <w:pStyle w:val="Heading1"/>
+        <w:jc w:val="center"/>
+        <w:rPr>
+          <w:rFonts w:ascii="Times New Roman" w:eastAsia="Times New Roman" w:hAnsi="Times New Roman" w:cs="Times New Roman"/>
+          <w:b w:val="0"/>
+          <w:sz w:val="40"/>
+          <w:szCs w:val="26"/>
+        </w:rPr>
+      </w:pPr>
+      <w:bookmarkStart w:id="19" w:name="_Toc72099210"/>
+      <w:r>
+        <w:rPr>
+          <w:rFonts w:ascii="Times New Roman" w:eastAsia="Times New Roman" w:hAnsi="Times New Roman" w:cs="Times New Roman"/>
+          <w:b w:val="0"/>
+          <w:sz w:val="40"/>
+          <w:szCs w:val="26"/>
+        </w:rPr>
+        <w:lastRenderedPageBreak/>
+        <w:t>CHƯƠNG 3: TỔNG KẾT</w:t>
+      </w:r>
+      <w:bookmarkEnd w:id="19"/>
+    </w:p>
+    <w:p>
+      <w:pPr>
+        <w:pStyle w:val="Heading2"/>
+        <w:rPr>
+          <w:b w:val="0"/>
+          <w:sz w:val="32"/>
+          <w:szCs w:val="26"/>
+        </w:rPr>
+      </w:pPr>
+      <w:bookmarkStart w:id="20" w:name="_Toc72099211"/>
+      <w:r>
+        <w:rPr>
+          <w:b w:val="0"/>
+          <w:sz w:val="32"/>
+          <w:szCs w:val="26"/>
+        </w:rPr>
+        <w:t>1</w:t>
+      </w:r>
+      <w:r>
+        <w:rPr>
+          <w:b w:val="0"/>
+          <w:sz w:val="32"/>
+          <w:szCs w:val="26"/>
+        </w:rPr>
+        <w:t>. Nội dung tổng kết</w:t>
+      </w:r>
+      <w:bookmarkEnd w:id="20"/>
+    </w:p>
+    <w:p>
+      <w:pPr>
+        <w:rPr>
+          <w:rFonts w:eastAsia="Times New Roman" w:cs="Times New Roman"/>
+          <w:b/>
+          <w:szCs w:val="26"/>
+        </w:rPr>
+      </w:pPr>
+    </w:p>
+    <w:p>
+      <w:pPr>
+        <w:pStyle w:val="Heading2"/>
+        <w:rPr>
+          <w:b w:val="0"/>
+          <w:sz w:val="32"/>
+          <w:szCs w:val="26"/>
+        </w:rPr>
+      </w:pPr>
+      <w:bookmarkStart w:id="21" w:name="_Toc72099212"/>
+      <w:r>
+        <w:rPr>
+          <w:b w:val="0"/>
+          <w:sz w:val="32"/>
+          <w:szCs w:val="26"/>
+        </w:rPr>
+        <w:t>2. Bảng đánh giá</w:t>
+      </w:r>
+      <w:bookmarkEnd w:id="21"/>
+      <w:r>
+        <w:rPr>
+          <w:b w:val="0"/>
+          <w:sz w:val="32"/>
+          <w:szCs w:val="26"/>
+        </w:rPr>
+        <w:t xml:space="preserve"> </w:t>
       </w:r>
     </w:p>
     <w:tbl>
@@ -4926,8 +5908,6 @@
           </w:tcPr>
           <w:p>
             <w:pPr>
-              <w:spacing w:beforeLines="60" w:before="144" w:afterLines="60" w:after="144" w:line="360" w:lineRule="auto"/>
-              <w:jc w:val="center"/>
               <w:rPr>
                 <w:rFonts w:eastAsia="Calibri"/>
                 <w:sz w:val="26"/>
@@ -4940,7 +5920,6 @@
                 <w:sz w:val="26"/>
                 <w:szCs w:val="26"/>
               </w:rPr>
-              <w:lastRenderedPageBreak/>
               <w:t>STT</w:t>
             </w:r>
           </w:p>
@@ -4958,8 +5937,6 @@
           </w:tcPr>
           <w:p>
             <w:pPr>
-              <w:spacing w:beforeLines="60" w:before="144" w:afterLines="60" w:after="144" w:line="360" w:lineRule="auto"/>
-              <w:jc w:val="center"/>
               <w:rPr>
                 <w:rFonts w:eastAsia="Calibri"/>
                 <w:sz w:val="26"/>
@@ -4989,8 +5966,6 @@
           </w:tcPr>
           <w:p>
             <w:pPr>
-              <w:spacing w:beforeLines="60" w:before="144" w:afterLines="60" w:after="144" w:line="360" w:lineRule="auto"/>
-              <w:jc w:val="center"/>
               <w:rPr>
                 <w:rFonts w:eastAsia="Calibri"/>
                 <w:sz w:val="26"/>
@@ -5020,8 +5995,6 @@
           </w:tcPr>
           <w:p>
             <w:pPr>
-              <w:spacing w:beforeLines="60" w:before="144" w:afterLines="60" w:after="144" w:line="360" w:lineRule="auto"/>
-              <w:jc w:val="center"/>
               <w:rPr>
                 <w:rFonts w:eastAsia="Calibri"/>
                 <w:sz w:val="26"/>
@@ -5056,8 +6029,6 @@
           </w:tcPr>
           <w:p>
             <w:pPr>
-              <w:spacing w:beforeLines="60" w:before="144" w:afterLines="60" w:after="144" w:line="360" w:lineRule="auto"/>
-              <w:jc w:val="center"/>
               <w:rPr>
                 <w:rFonts w:eastAsia="Calibri"/>
                 <w:sz w:val="26"/>
@@ -5086,8 +6057,6 @@
           </w:tcPr>
           <w:p>
             <w:pPr>
-              <w:spacing w:beforeLines="60" w:before="144" w:afterLines="60" w:after="144" w:line="360" w:lineRule="auto"/>
-              <w:jc w:val="center"/>
               <w:rPr>
                 <w:rFonts w:eastAsia="Calibri"/>
                 <w:sz w:val="26"/>
@@ -5116,14 +6085,46 @@
           </w:tcPr>
           <w:p>
             <w:pPr>
-              <w:spacing w:beforeLines="60" w:before="144" w:afterLines="60" w:after="144" w:line="360" w:lineRule="auto"/>
-              <w:jc w:val="center"/>
               <w:rPr>
                 <w:rFonts w:eastAsia="Calibri" w:cstheme="minorHAnsi"/>
                 <w:sz w:val="26"/>
                 <w:szCs w:val="26"/>
               </w:rPr>
             </w:pPr>
+            <w:r>
+              <w:rPr>
+                <w:rFonts w:eastAsia="Calibri" w:cstheme="minorHAnsi"/>
+                <w:sz w:val="26"/>
+                <w:szCs w:val="26"/>
+              </w:rPr>
+              <w:t>Nhóm trưởng</w:t>
+            </w:r>
+            <w:r>
+              <w:rPr>
+                <w:rFonts w:eastAsia="Calibri" w:cstheme="minorHAnsi"/>
+                <w:sz w:val="26"/>
+                <w:szCs w:val="26"/>
+              </w:rPr>
+              <w:br/>
+              <w:t>Phân công công việc</w:t>
+            </w:r>
+          </w:p>
+          <w:p>
+            <w:pPr>
+              <w:rPr>
+                <w:rFonts w:eastAsia="Calibri" w:cstheme="minorHAnsi"/>
+                <w:sz w:val="26"/>
+                <w:szCs w:val="26"/>
+              </w:rPr>
+            </w:pPr>
+            <w:r>
+              <w:rPr>
+                <w:rFonts w:eastAsia="Calibri" w:cstheme="minorHAnsi"/>
+                <w:sz w:val="26"/>
+                <w:szCs w:val="26"/>
+              </w:rPr>
+              <w:t>Thêm cơ sở dữ liệu</w:t>
+            </w:r>
           </w:p>
         </w:tc>
         <w:tc>
@@ -5138,14 +6139,20 @@
           </w:tcPr>
           <w:p>
             <w:pPr>
-              <w:spacing w:beforeLines="60" w:before="144" w:afterLines="60" w:after="144" w:line="360" w:lineRule="auto"/>
-              <w:jc w:val="center"/>
               <w:rPr>
                 <w:rFonts w:eastAsia="Calibri"/>
                 <w:sz w:val="26"/>
                 <w:szCs w:val="26"/>
               </w:rPr>
             </w:pPr>
+            <w:r>
+              <w:rPr>
+                <w:rFonts w:eastAsia="Calibri"/>
+                <w:sz w:val="26"/>
+                <w:szCs w:val="26"/>
+              </w:rPr>
+              <w:t>100%</w:t>
+            </w:r>
           </w:p>
         </w:tc>
       </w:tr>
@@ -5166,8 +6173,6 @@
           </w:tcPr>
           <w:p>
             <w:pPr>
-              <w:spacing w:beforeLines="60" w:before="144" w:afterLines="60" w:after="144" w:line="360" w:lineRule="auto"/>
-              <w:jc w:val="center"/>
               <w:rPr>
                 <w:rFonts w:eastAsia="Calibri"/>
                 <w:sz w:val="26"/>
@@ -5196,8 +6201,6 @@
           </w:tcPr>
           <w:p>
             <w:pPr>
-              <w:spacing w:beforeLines="60" w:before="144" w:afterLines="60" w:after="144" w:line="360" w:lineRule="auto"/>
-              <w:jc w:val="center"/>
               <w:rPr>
                 <w:rFonts w:eastAsia="Calibri"/>
                 <w:sz w:val="26"/>
@@ -5226,14 +6229,37 @@
           </w:tcPr>
           <w:p>
             <w:pPr>
-              <w:spacing w:beforeLines="60" w:before="144" w:afterLines="60" w:after="144" w:line="360" w:lineRule="auto"/>
-              <w:jc w:val="center"/>
               <w:rPr>
                 <w:rFonts w:eastAsia="Calibri" w:cstheme="minorHAnsi"/>
                 <w:sz w:val="26"/>
                 <w:szCs w:val="26"/>
               </w:rPr>
             </w:pPr>
+            <w:r>
+              <w:rPr>
+                <w:rFonts w:eastAsia="Calibri" w:cstheme="minorHAnsi"/>
+                <w:sz w:val="26"/>
+                <w:szCs w:val="26"/>
+              </w:rPr>
+              <w:t>Viết Báo Cáo</w:t>
+            </w:r>
+          </w:p>
+          <w:p>
+            <w:pPr>
+              <w:rPr>
+                <w:rFonts w:eastAsia="Calibri" w:cstheme="minorHAnsi"/>
+                <w:sz w:val="26"/>
+                <w:szCs w:val="26"/>
+              </w:rPr>
+            </w:pPr>
+            <w:r>
+              <w:rPr>
+                <w:rFonts w:eastAsia="Calibri" w:cstheme="minorHAnsi"/>
+                <w:sz w:val="26"/>
+                <w:szCs w:val="26"/>
+              </w:rPr>
+              <w:t>Thực hiện đồ án</w:t>
+            </w:r>
           </w:p>
         </w:tc>
         <w:tc>
@@ -5248,14 +6274,20 @@
           </w:tcPr>
           <w:p>
             <w:pPr>
-              <w:spacing w:beforeLines="60" w:before="144" w:afterLines="60" w:after="144" w:line="360" w:lineRule="auto"/>
-              <w:jc w:val="center"/>
               <w:rPr>
                 <w:rFonts w:eastAsia="Calibri"/>
                 <w:sz w:val="26"/>
                 <w:szCs w:val="26"/>
               </w:rPr>
             </w:pPr>
+            <w:r>
+              <w:rPr>
+                <w:rFonts w:eastAsia="Calibri"/>
+                <w:sz w:val="26"/>
+                <w:szCs w:val="26"/>
+              </w:rPr>
+              <w:t>100%</w:t>
+            </w:r>
           </w:p>
         </w:tc>
       </w:tr>
@@ -5275,8 +6307,6 @@
           </w:tcPr>
           <w:p>
             <w:pPr>
-              <w:spacing w:beforeLines="60" w:before="144" w:afterLines="60" w:after="144" w:line="360" w:lineRule="auto"/>
-              <w:jc w:val="center"/>
               <w:rPr>
                 <w:rFonts w:eastAsia="Calibri"/>
                 <w:sz w:val="26"/>
@@ -5305,8 +6335,6 @@
           </w:tcPr>
           <w:p>
             <w:pPr>
-              <w:spacing w:beforeLines="60" w:before="144" w:afterLines="60" w:after="144" w:line="360" w:lineRule="auto"/>
-              <w:jc w:val="center"/>
               <w:rPr>
                 <w:rFonts w:eastAsia="Calibri"/>
                 <w:sz w:val="26"/>
@@ -5335,14 +6363,54 @@
           </w:tcPr>
           <w:p>
             <w:pPr>
-              <w:spacing w:beforeLines="60" w:before="144" w:afterLines="60" w:after="144" w:line="360" w:lineRule="auto"/>
-              <w:jc w:val="center"/>
               <w:rPr>
                 <w:rFonts w:eastAsia="Calibri" w:cstheme="minorHAnsi"/>
                 <w:sz w:val="26"/>
                 <w:szCs w:val="26"/>
               </w:rPr>
             </w:pPr>
+            <w:r>
+              <w:rPr>
+                <w:rFonts w:eastAsia="Calibri" w:cstheme="minorHAnsi"/>
+                <w:sz w:val="26"/>
+                <w:szCs w:val="26"/>
+              </w:rPr>
+              <w:t>Chọn Template</w:t>
+            </w:r>
+          </w:p>
+          <w:p>
+            <w:pPr>
+              <w:rPr>
+                <w:rFonts w:eastAsia="Calibri" w:cstheme="minorHAnsi"/>
+                <w:sz w:val="26"/>
+                <w:szCs w:val="26"/>
+              </w:rPr>
+            </w:pPr>
+            <w:r>
+              <w:rPr>
+                <w:rFonts w:eastAsia="Calibri" w:cstheme="minorHAnsi"/>
+                <w:sz w:val="26"/>
+                <w:szCs w:val="26"/>
+              </w:rPr>
+              <w:t>Thực hiện đồ án</w:t>
+            </w:r>
+          </w:p>
+          <w:p>
+            <w:pPr>
+              <w:rPr>
+                <w:rFonts w:eastAsia="Calibri" w:cstheme="minorHAnsi"/>
+                <w:sz w:val="26"/>
+                <w:szCs w:val="26"/>
+              </w:rPr>
+            </w:pPr>
+            <w:r>
+              <w:rPr>
+                <w:rFonts w:eastAsia="Calibri" w:cstheme="minorHAnsi"/>
+                <w:sz w:val="26"/>
+                <w:szCs w:val="26"/>
+              </w:rPr>
+              <w:t>Thêm cơ sở dữ liệu</w:t>
+            </w:r>
           </w:p>
         </w:tc>
         <w:tc>
@@ -5357,14 +6425,20 @@
           </w:tcPr>
           <w:p>
             <w:pPr>
-              <w:spacing w:beforeLines="60" w:before="144" w:afterLines="60" w:after="144" w:line="360" w:lineRule="auto"/>
-              <w:jc w:val="center"/>
               <w:rPr>
                 <w:rFonts w:eastAsia="Calibri"/>
                 <w:sz w:val="26"/>
                 <w:szCs w:val="26"/>
               </w:rPr>
             </w:pPr>
+            <w:r>
+              <w:rPr>
+                <w:rFonts w:eastAsia="Calibri"/>
+                <w:sz w:val="26"/>
+                <w:szCs w:val="26"/>
+              </w:rPr>
+              <w:t>100%</w:t>
+            </w:r>
           </w:p>
         </w:tc>
       </w:tr>
@@ -5384,8 +6458,6 @@
           </w:tcPr>
           <w:p>
             <w:pPr>
-              <w:spacing w:beforeLines="60" w:before="144" w:afterLines="60" w:after="144" w:line="360" w:lineRule="auto"/>
-              <w:jc w:val="center"/>
               <w:rPr>
                 <w:rFonts w:eastAsia="Calibri"/>
                 <w:sz w:val="26"/>
@@ -5398,6 +6470,7 @@
                 <w:sz w:val="26"/>
                 <w:szCs w:val="26"/>
               </w:rPr>
+              <w:lastRenderedPageBreak/>
               <w:t>4</w:t>
             </w:r>
           </w:p>
@@ -5414,8 +6487,6 @@
           </w:tcPr>
           <w:p>
             <w:pPr>
-              <w:spacing w:beforeLines="60" w:before="144" w:afterLines="60" w:after="144" w:line="360" w:lineRule="auto"/>
-              <w:jc w:val="center"/>
               <w:rPr>
                 <w:rFonts w:eastAsia="Calibri"/>
                 <w:sz w:val="26"/>
@@ -5460,14 +6531,37 @@
           </w:tcPr>
           <w:p>
             <w:pPr>
-              <w:spacing w:beforeLines="60" w:before="144" w:afterLines="60" w:after="144" w:line="360" w:lineRule="auto"/>
-              <w:jc w:val="center"/>
               <w:rPr>
                 <w:rFonts w:eastAsia="Calibri" w:cstheme="minorHAnsi"/>
                 <w:sz w:val="26"/>
                 <w:szCs w:val="26"/>
               </w:rPr>
             </w:pPr>
+            <w:r>
+              <w:rPr>
+                <w:rFonts w:eastAsia="Calibri" w:cstheme="minorHAnsi"/>
+                <w:sz w:val="26"/>
+                <w:szCs w:val="26"/>
+              </w:rPr>
+              <w:t>Thực hiện đồ án</w:t>
+            </w:r>
+          </w:p>
+          <w:p>
+            <w:pPr>
+              <w:rPr>
+                <w:rFonts w:eastAsia="Calibri" w:cstheme="minorHAnsi"/>
+                <w:sz w:val="26"/>
+                <w:szCs w:val="26"/>
+              </w:rPr>
+            </w:pPr>
+            <w:r>
+              <w:rPr>
+                <w:rFonts w:eastAsia="Calibri" w:cstheme="minorHAnsi"/>
+                <w:sz w:val="26"/>
+                <w:szCs w:val="26"/>
+              </w:rPr>
+              <w:t>Thêm cơ sở dữ liệu</w:t>
+            </w:r>
           </w:p>
         </w:tc>
         <w:tc>
@@ -5482,14 +6576,20 @@
           </w:tcPr>
           <w:p>
             <w:pPr>
-              <w:spacing w:beforeLines="60" w:before="144" w:afterLines="60" w:after="144" w:line="360" w:lineRule="auto"/>
-              <w:jc w:val="center"/>
               <w:rPr>
                 <w:rFonts w:eastAsia="Calibri"/>
                 <w:sz w:val="26"/>
                 <w:szCs w:val="26"/>
               </w:rPr>
             </w:pPr>
+            <w:r>
+              <w:rPr>
+                <w:rFonts w:eastAsia="Calibri"/>
+                <w:sz w:val="26"/>
+                <w:szCs w:val="26"/>
+              </w:rPr>
+              <w:t>100%</w:t>
+            </w:r>
           </w:p>
         </w:tc>
       </w:tr>
@@ -5509,8 +6609,6 @@
           </w:tcPr>
           <w:p>
             <w:pPr>
-              <w:spacing w:beforeLines="60" w:before="144" w:afterLines="60" w:after="144" w:line="360" w:lineRule="auto"/>
-              <w:jc w:val="center"/>
               <w:rPr>
                 <w:rFonts w:eastAsia="Calibri"/>
                 <w:sz w:val="26"/>
@@ -5539,8 +6637,6 @@
           </w:tcPr>
           <w:p>
             <w:pPr>
-              <w:spacing w:beforeLines="60" w:before="144" w:afterLines="60" w:after="144" w:line="360" w:lineRule="auto"/>
-              <w:jc w:val="center"/>
               <w:rPr>
                 <w:rFonts w:eastAsia="Calibri"/>
                 <w:sz w:val="26"/>
@@ -5569,14 +6665,37 @@
           </w:tcPr>
           <w:p>
             <w:pPr>
-              <w:spacing w:beforeLines="60" w:before="144" w:afterLines="60" w:after="144" w:line="360" w:lineRule="auto"/>
-              <w:jc w:val="center"/>
               <w:rPr>
                 <w:rFonts w:eastAsia="Calibri" w:cstheme="minorHAnsi"/>
                 <w:sz w:val="26"/>
                 <w:szCs w:val="26"/>
               </w:rPr>
             </w:pPr>
+            <w:r>
+              <w:rPr>
+                <w:rFonts w:eastAsia="Calibri" w:cstheme="minorHAnsi"/>
+                <w:sz w:val="26"/>
+                <w:szCs w:val="26"/>
+              </w:rPr>
+              <w:t>Thực hiện đồ án</w:t>
+            </w:r>
+          </w:p>
+          <w:p>
+            <w:pPr>
+              <w:rPr>
+                <w:rFonts w:eastAsia="Calibri" w:cstheme="minorHAnsi"/>
+                <w:sz w:val="26"/>
+                <w:szCs w:val="26"/>
+              </w:rPr>
+            </w:pPr>
+            <w:r>
+              <w:rPr>
+                <w:rFonts w:eastAsia="Calibri" w:cstheme="minorHAnsi"/>
+                <w:sz w:val="26"/>
+                <w:szCs w:val="26"/>
+              </w:rPr>
+              <w:t>Thêm cơ sở dữ liệu</w:t>
+            </w:r>
           </w:p>
         </w:tc>
         <w:tc>
@@ -5591,189 +6710,61 @@
           </w:tcPr>
           <w:p>
             <w:pPr>
-              <w:spacing w:beforeLines="60" w:before="144" w:afterLines="60" w:after="144" w:line="360" w:lineRule="auto"/>
-              <w:jc w:val="center"/>
               <w:rPr>
                 <w:rFonts w:eastAsia="Calibri"/>
                 <w:sz w:val="26"/>
                 <w:szCs w:val="26"/>
               </w:rPr>
             </w:pPr>
+            <w:r>
+              <w:rPr>
+                <w:rFonts w:eastAsia="Calibri"/>
+                <w:sz w:val="26"/>
+                <w:szCs w:val="26"/>
+              </w:rPr>
+              <w:t>100%</w:t>
+            </w:r>
           </w:p>
         </w:tc>
       </w:tr>
     </w:tbl>
     <w:p>
       <w:pPr>
+        <w:rPr>
+          <w:b/>
+          <w:sz w:val="32"/>
+          <w:szCs w:val="26"/>
+        </w:rPr>
+      </w:pPr>
+    </w:p>
+    <w:p>
+      <w:pPr>
+        <w:rPr>
+          <w:b/>
+          <w:sz w:val="32"/>
+          <w:szCs w:val="26"/>
+        </w:rPr>
+      </w:pPr>
+    </w:p>
+    <w:p>
+      <w:pPr>
         <w:pStyle w:val="Heading1"/>
         <w:jc w:val="center"/>
+        <w:rPr>
+          <w:rFonts w:eastAsia="Times New Roman" w:cs="Times New Roman"/>
+          <w:b w:val="0"/>
+          <w:sz w:val="40"/>
+          <w:szCs w:val="26"/>
+        </w:rPr>
+      </w:pPr>
+      <w:bookmarkStart w:id="22" w:name="_Toc72099213"/>
+      <w:r>
         <w:rPr>
           <w:rFonts w:ascii="Times New Roman" w:eastAsia="Times New Roman" w:hAnsi="Times New Roman" w:cs="Times New Roman"/>
           <w:b w:val="0"/>
           <w:sz w:val="40"/>
           <w:szCs w:val="26"/>
         </w:rPr>
-      </w:pPr>
-      <w:bookmarkStart w:id="19" w:name="_Toc72096534"/>
-      <w:r>
-        <w:rPr>
-          <w:rFonts w:ascii="Times New Roman" w:eastAsia="Times New Roman" w:hAnsi="Times New Roman" w:cs="Times New Roman"/>
-          <w:b w:val="0"/>
-          <w:sz w:val="40"/>
-          <w:szCs w:val="26"/>
-        </w:rPr>
-        <w:t>CHƯƠNG 3: TỔNG KẾT</w:t>
-      </w:r>
-      <w:bookmarkEnd w:id="19"/>
-    </w:p>
-    <w:p>
-      <w:pPr>
-        <w:pStyle w:val="Heading2"/>
-        <w:rPr>
-          <w:b w:val="0"/>
-          <w:sz w:val="32"/>
-          <w:szCs w:val="26"/>
-        </w:rPr>
-      </w:pPr>
-      <w:bookmarkStart w:id="20" w:name="_Toc72096535"/>
-      <w:r>
-        <w:rPr>
-          <w:b w:val="0"/>
-          <w:sz w:val="32"/>
-          <w:szCs w:val="26"/>
-        </w:rPr>
-        <w:t>1</w:t>
-      </w:r>
-      <w:r>
-        <w:rPr>
-          <w:b w:val="0"/>
-          <w:sz w:val="32"/>
-          <w:szCs w:val="26"/>
-        </w:rPr>
-        <w:t>. Nội dung tổng kết</w:t>
-      </w:r>
-      <w:bookmarkEnd w:id="20"/>
-    </w:p>
-    <w:p>
-      <w:pPr>
-        <w:rPr>
-          <w:rFonts w:eastAsia="Times New Roman" w:cs="Times New Roman"/>
-          <w:b/>
-          <w:szCs w:val="26"/>
-        </w:rPr>
-      </w:pPr>
-    </w:p>
-    <w:p>
-      <w:pPr>
-        <w:rPr>
-          <w:rFonts w:eastAsia="Times New Roman" w:cs="Times New Roman"/>
-          <w:b/>
-          <w:szCs w:val="26"/>
-        </w:rPr>
-      </w:pPr>
-    </w:p>
-    <w:p>
-      <w:pPr>
-        <w:rPr>
-          <w:rFonts w:eastAsia="Times New Roman" w:cs="Times New Roman"/>
-          <w:b/>
-          <w:szCs w:val="26"/>
-        </w:rPr>
-      </w:pPr>
-    </w:p>
-    <w:p>
-      <w:pPr>
-        <w:rPr>
-          <w:rFonts w:eastAsia="Times New Roman" w:cs="Times New Roman"/>
-          <w:b/>
-          <w:szCs w:val="26"/>
-        </w:rPr>
-      </w:pPr>
-    </w:p>
-    <w:p>
-      <w:pPr>
-        <w:rPr>
-          <w:rFonts w:eastAsia="Times New Roman" w:cs="Times New Roman"/>
-          <w:b/>
-          <w:szCs w:val="26"/>
-        </w:rPr>
-      </w:pPr>
-    </w:p>
-    <w:p>
-      <w:pPr>
-        <w:rPr>
-          <w:rFonts w:eastAsia="Times New Roman" w:cs="Times New Roman"/>
-          <w:b/>
-          <w:szCs w:val="26"/>
-        </w:rPr>
-      </w:pPr>
-    </w:p>
-    <w:p>
-      <w:pPr>
-        <w:rPr>
-          <w:rFonts w:eastAsia="Times New Roman" w:cs="Times New Roman"/>
-          <w:b/>
-          <w:szCs w:val="26"/>
-        </w:rPr>
-      </w:pPr>
-    </w:p>
-    <w:p>
-      <w:pPr>
-        <w:rPr>
-          <w:rFonts w:eastAsia="Times New Roman" w:cs="Times New Roman"/>
-          <w:b/>
-          <w:szCs w:val="26"/>
-        </w:rPr>
-      </w:pPr>
-    </w:p>
-    <w:p>
-      <w:pPr>
-        <w:pStyle w:val="Heading2"/>
-        <w:rPr>
-          <w:b w:val="0"/>
-          <w:sz w:val="32"/>
-          <w:szCs w:val="26"/>
-        </w:rPr>
-      </w:pPr>
-      <w:bookmarkStart w:id="21" w:name="_Toc72096536"/>
-      <w:r>
-        <w:rPr>
-          <w:b w:val="0"/>
-          <w:sz w:val="32"/>
-          <w:szCs w:val="26"/>
-        </w:rPr>
-        <w:t>2. Bảng đánh giá</w:t>
-      </w:r>
-      <w:bookmarkEnd w:id="21"/>
-      <w:r>
-        <w:rPr>
-          <w:b w:val="0"/>
-          <w:sz w:val="32"/>
-          <w:szCs w:val="26"/>
-        </w:rPr>
-        <w:t xml:space="preserve"> </w:t>
-      </w:r>
-    </w:p>
-    <w:p>
-      <w:pPr>
-        <w:pStyle w:val="Heading1"/>
-        <w:jc w:val="center"/>
-        <w:rPr>
-          <w:rFonts w:eastAsia="Times New Roman" w:cs="Times New Roman"/>
-          <w:b w:val="0"/>
-          <w:sz w:val="40"/>
-          <w:szCs w:val="26"/>
-        </w:rPr>
-      </w:pPr>
-      <w:bookmarkStart w:id="22" w:name="_Toc72096537"/>
-      <w:r>
-        <w:rPr>
-          <w:rFonts w:ascii="Times New Roman" w:eastAsia="Times New Roman" w:hAnsi="Times New Roman" w:cs="Times New Roman"/>
-          <w:b w:val="0"/>
-          <w:sz w:val="40"/>
-          <w:szCs w:val="26"/>
-        </w:rPr>
-        <w:lastRenderedPageBreak/>
         <w:t>TÀI LIỆU THAM KHẢO</w:t>
       </w:r>
       <w:bookmarkEnd w:id="22"/>
@@ -5887,7 +6878,7 @@
         </w:rPr>
         <w:t>Admin: </w:t>
       </w:r>
-      <w:hyperlink r:id="rId33" w:history="1">
+      <w:hyperlink r:id="rId44" w:history="1">
         <w:r>
           <w:rPr>
             <w:rStyle w:val="Hyperlink"/>
@@ -5923,7 +6914,7 @@
         </w:rPr>
         <w:t>User: </w:t>
       </w:r>
-      <w:hyperlink r:id="rId34" w:history="1">
+      <w:hyperlink r:id="rId45" w:history="1">
         <w:r>
           <w:rPr>
             <w:rStyle w:val="Hyperlink"/>
@@ -5959,7 +6950,7 @@
         </w:rPr>
         <w:t>Auth: </w:t>
       </w:r>
-      <w:hyperlink r:id="rId35" w:history="1">
+      <w:hyperlink r:id="rId46" w:history="1">
         <w:r>
           <w:rPr>
             <w:rStyle w:val="Hyperlink"/>
@@ -8590,7 +9581,7 @@
 </file>
 
 <file path=customXml/itemProps1.xml><?xml version="1.0" encoding="utf-8"?>
-<ds:datastoreItem xmlns:ds="http://schemas.openxmlformats.org/officeDocument/2006/customXml" ds:itemID="{8F196CE8-D813-41A7-809C-3041199D6BB7}">
+<ds:datastoreItem xmlns:ds="http://schemas.openxmlformats.org/officeDocument/2006/customXml" ds:itemID="{36E7B86F-90DD-4B81-8F57-84096BA82B95}">
   <ds:schemaRefs>
     <ds:schemaRef ds:uri="http://schemas.openxmlformats.org/officeDocument/2006/bibliography"/>
   </ds:schemaRefs>

</xml_diff>